<commit_message>
Minor updates to Appendix S1 and S2, minor edits to ms.
</commit_message>
<xml_diff>
--- a/documents/Brandletal_MetabolicNicheSandgobies_AppendixS1.docx
+++ b/documents/Brandletal_MetabolicNicheSandgobies_AppendixS1.docx
@@ -605,7 +605,113 @@
           <w:rFonts w:ascii="Times New Roman" w:hAnsi="Times New Roman" w:cs="Times New Roman"/>
           <w:iCs/>
         </w:rPr>
-        <w:t xml:space="preserve"> were performed by</w:t>
+        <w:t xml:space="preserve"> were performed by </w:t>
+      </w:r>
+      <w:r>
+        <w:rPr>
+          <w:rFonts w:ascii="Times New Roman" w:hAnsi="Times New Roman" w:cs="Times New Roman"/>
+          <w:iCs/>
+        </w:rPr>
+        <w:t>Jonah Ventures (Boulder, Colorado, USA)</w:t>
+      </w:r>
+      <w:r>
+        <w:rPr>
+          <w:rFonts w:ascii="Times New Roman" w:hAnsi="Times New Roman" w:cs="Times New Roman"/>
+          <w:iCs/>
+        </w:rPr>
+        <w:t xml:space="preserve">. We targeted </w:t>
+      </w:r>
+      <w:r>
+        <w:rPr>
+          <w:rFonts w:ascii="Times New Roman" w:hAnsi="Times New Roman" w:cs="Times New Roman"/>
+          <w:iCs/>
+        </w:rPr>
+        <w:t xml:space="preserve">the mitochondrial cytochrome </w:t>
+      </w:r>
+      <w:r>
+        <w:rPr>
+          <w:rFonts w:ascii="Times New Roman" w:hAnsi="Times New Roman" w:cs="Times New Roman"/>
+          <w:i/>
+          <w:iCs/>
+        </w:rPr>
+        <w:t>c</w:t>
+      </w:r>
+      <w:r>
+        <w:rPr>
+          <w:rFonts w:ascii="Times New Roman" w:hAnsi="Times New Roman" w:cs="Times New Roman"/>
+          <w:iCs/>
+        </w:rPr>
+        <w:t xml:space="preserve"> oxidase subunit I (COI)</w:t>
+      </w:r>
+      <w:r>
+        <w:rPr>
+          <w:rFonts w:ascii="Times New Roman" w:hAnsi="Times New Roman" w:cs="Times New Roman"/>
+          <w:iCs/>
+        </w:rPr>
+        <w:t xml:space="preserve"> gene region, which performs well across metazoans,</w:t>
+      </w:r>
+      <w:r>
+        <w:rPr>
+          <w:rFonts w:ascii="Times New Roman" w:hAnsi="Times New Roman" w:cs="Times New Roman"/>
+          <w:iCs/>
+        </w:rPr>
+        <w:t xml:space="preserve"> and the chloroplast 23S rRNA </w:t>
+      </w:r>
+      <w:r>
+        <w:rPr>
+          <w:rFonts w:ascii="Times New Roman" w:hAnsi="Times New Roman" w:cs="Times New Roman"/>
+          <w:iCs/>
+        </w:rPr>
+        <w:t>gene region, which performs well across autotrophs</w:t>
+      </w:r>
+      <w:r>
+        <w:rPr>
+          <w:rFonts w:ascii="Times New Roman" w:hAnsi="Times New Roman" w:cs="Times New Roman"/>
+          <w:iCs/>
+        </w:rPr>
+        <w:t xml:space="preserve">. For </w:t>
+      </w:r>
+      <w:r>
+        <w:rPr>
+          <w:rFonts w:ascii="Times New Roman" w:hAnsi="Times New Roman" w:cs="Times New Roman"/>
+          <w:iCs/>
+        </w:rPr>
+        <w:t xml:space="preserve">the </w:t>
+      </w:r>
+      <w:r>
+        <w:rPr>
+          <w:rFonts w:ascii="Times New Roman" w:hAnsi="Times New Roman" w:cs="Times New Roman"/>
+          <w:iCs/>
+        </w:rPr>
+        <w:t>COI</w:t>
+      </w:r>
+      <w:r>
+        <w:rPr>
+          <w:rFonts w:ascii="Times New Roman" w:hAnsi="Times New Roman" w:cs="Times New Roman"/>
+          <w:iCs/>
+        </w:rPr>
+        <w:t xml:space="preserve"> markers, </w:t>
+      </w:r>
+      <w:r>
+        <w:rPr>
+          <w:rFonts w:ascii="Times New Roman" w:hAnsi="Times New Roman" w:cs="Times New Roman"/>
+          <w:iCs/>
+        </w:rPr>
+        <w:t xml:space="preserve">we </w:t>
+      </w:r>
+      <w:r>
+        <w:rPr>
+          <w:rFonts w:ascii="Times New Roman" w:hAnsi="Times New Roman" w:cs="Times New Roman"/>
+          <w:iCs/>
+        </w:rPr>
+        <w:t>used</w:t>
+      </w:r>
+      <w:r>
+        <w:rPr>
+          <w:rFonts w:ascii="Times New Roman" w:hAnsi="Times New Roman" w:cs="Times New Roman"/>
+          <w:iCs/>
+        </w:rPr>
+        <w:t xml:space="preserve"> the m1COIintF forward primer</w:t>
       </w:r>
       <w:r>
         <w:rPr>
@@ -619,28 +725,72 @@
           <w:rFonts w:ascii="Times New Roman" w:hAnsi="Times New Roman" w:cs="Times New Roman"/>
           <w:iCs/>
         </w:rPr>
-        <w:t>Jonah Ventures (Boulder, Colorado, USA)</w:t>
-      </w:r>
-      <w:r>
-        <w:rPr>
-          <w:rFonts w:ascii="Times New Roman" w:hAnsi="Times New Roman" w:cs="Times New Roman"/>
-          <w:iCs/>
-        </w:rPr>
-        <w:t xml:space="preserve">. We </w:t>
-      </w:r>
-      <w:r>
-        <w:rPr>
-          <w:rFonts w:ascii="Times New Roman" w:hAnsi="Times New Roman" w:cs="Times New Roman"/>
-          <w:iCs/>
-        </w:rPr>
-        <w:t>target</w:t>
-      </w:r>
-      <w:r>
-        <w:rPr>
-          <w:rFonts w:ascii="Times New Roman" w:hAnsi="Times New Roman" w:cs="Times New Roman"/>
-          <w:iCs/>
-        </w:rPr>
-        <w:t>ed</w:t>
+        <w:fldChar w:fldCharType="begin"/>
+      </w:r>
+      <w:r>
+        <w:rPr>
+          <w:rFonts w:ascii="Times New Roman" w:hAnsi="Times New Roman" w:cs="Times New Roman"/>
+          <w:iCs/>
+        </w:rPr>
+        <w:instrText xml:space="preserve"> ADDIN ZOTERO_ITEM CSL_CITATION {"citationID":"a243m3kgk40","properties":{"formattedCitation":"(Leray et al. 2013)","plainCitation":"(Leray et al. 2013)","noteIndex":0},"citationItems":[{"id":682,"uris":["http://zotero.org/users/3131818/items/CEECHU7X"],"uri":["http://zotero.org/users/3131818/items/CEECHU7X"],"itemData":{"id":682,"type":"article-journal","container-title":"Frontiers in zoology","ISSN":"1742-9994","issue":"1","journalAbbreviation":"Frontiers in zoology","page":"34","title":"A new versatile primer set targeting a short fragment of the mitochondrial COI region for metabarcoding metazoan diversity: application for characterizing coral reef fish gut contents","volume":"10","author":[{"family":"Leray","given":"Matthieu"},{"family":"Yang","given":"Joy Y"},{"family":"Meyer","given":"Christopher P"},{"family":"Mills","given":"Suzanne C"},{"family":"Agudelo","given":"Natalia"},{"family":"Ranwez","given":"Vincent"},{"family":"Boehm","given":"Joel T"},{"family":"Machida","given":"Ryuji J"}],"issued":{"date-parts":[["2013"]]}}}],"schema":"https://github.com/citation-style-language/schema/raw/master/csl-citation.json"} </w:instrText>
+      </w:r>
+      <w:r>
+        <w:rPr>
+          <w:rFonts w:ascii="Times New Roman" w:hAnsi="Times New Roman" w:cs="Times New Roman"/>
+          <w:iCs/>
+        </w:rPr>
+        <w:fldChar w:fldCharType="separate"/>
+      </w:r>
+      <w:r>
+        <w:rPr>
+          <w:rFonts w:ascii="Times New Roman" w:hAnsi="Times New Roman" w:cs="Times New Roman"/>
+          <w:iCs/>
+        </w:rPr>
+        <w:t>(</w:t>
+      </w:r>
+      <w:proofErr w:type="spellStart"/>
+      <w:r>
+        <w:rPr>
+          <w:rFonts w:ascii="Times New Roman" w:hAnsi="Times New Roman" w:cs="Times New Roman"/>
+          <w:iCs/>
+        </w:rPr>
+        <w:t>Leray</w:t>
+      </w:r>
+      <w:proofErr w:type="spellEnd"/>
+      <w:r>
+        <w:rPr>
+          <w:rFonts w:ascii="Times New Roman" w:hAnsi="Times New Roman" w:cs="Times New Roman"/>
+          <w:iCs/>
+        </w:rPr>
+        <w:t xml:space="preserve"> et al. 2013)</w:t>
+      </w:r>
+      <w:r>
+        <w:rPr>
+          <w:rFonts w:ascii="Times New Roman" w:hAnsi="Times New Roman" w:cs="Times New Roman"/>
+          <w:iCs/>
+        </w:rPr>
+        <w:fldChar w:fldCharType="end"/>
+      </w:r>
+      <w:r>
+        <w:rPr>
+          <w:rFonts w:ascii="Times New Roman" w:hAnsi="Times New Roman" w:cs="Times New Roman"/>
+          <w:iCs/>
+        </w:rPr>
+        <w:t xml:space="preserve"> and</w:t>
+      </w:r>
+      <w:r>
+        <w:rPr>
+          <w:rFonts w:ascii="Times New Roman" w:hAnsi="Times New Roman" w:cs="Times New Roman"/>
+          <w:iCs/>
+        </w:rPr>
+        <w:t xml:space="preserve"> the</w:t>
+      </w:r>
+      <w:r>
+        <w:rPr>
+          <w:rFonts w:ascii="Times New Roman" w:hAnsi="Times New Roman" w:cs="Times New Roman"/>
+          <w:iCs/>
+        </w:rPr>
+        <w:t xml:space="preserve"> jgHCO2198 reverse primer</w:t>
       </w:r>
       <w:r>
         <w:rPr>
@@ -654,43 +804,35 @@
           <w:rFonts w:ascii="Times New Roman" w:hAnsi="Times New Roman" w:cs="Times New Roman"/>
           <w:iCs/>
         </w:rPr>
-        <w:t xml:space="preserve">the mitochondrial cytochrome </w:t>
-      </w:r>
-      <w:r>
-        <w:rPr>
-          <w:rFonts w:ascii="Times New Roman" w:hAnsi="Times New Roman" w:cs="Times New Roman"/>
-          <w:i/>
-          <w:iCs/>
-        </w:rPr>
-        <w:t>c</w:t>
-      </w:r>
-      <w:r>
-        <w:rPr>
-          <w:rFonts w:ascii="Times New Roman" w:hAnsi="Times New Roman" w:cs="Times New Roman"/>
-          <w:iCs/>
-        </w:rPr>
-        <w:t xml:space="preserve"> oxidase subunit I (COI)</w:t>
-      </w:r>
-      <w:r>
-        <w:rPr>
-          <w:rFonts w:ascii="Times New Roman" w:hAnsi="Times New Roman" w:cs="Times New Roman"/>
-          <w:iCs/>
-        </w:rPr>
-        <w:t xml:space="preserve"> gene region, which performs well across metazoans,</w:t>
-      </w:r>
-      <w:r>
-        <w:rPr>
-          <w:rFonts w:ascii="Times New Roman" w:hAnsi="Times New Roman" w:cs="Times New Roman"/>
-          <w:iCs/>
-        </w:rPr>
-        <w:t xml:space="preserve"> and the chloroplast 23S rRNA </w:t>
-      </w:r>
-      <w:r>
-        <w:rPr>
-          <w:rFonts w:ascii="Times New Roman" w:hAnsi="Times New Roman" w:cs="Times New Roman"/>
-          <w:iCs/>
-        </w:rPr>
-        <w:t>gene region, which performs well across autotrophs</w:t>
+        <w:fldChar w:fldCharType="begin"/>
+      </w:r>
+      <w:r>
+        <w:rPr>
+          <w:rFonts w:ascii="Times New Roman" w:hAnsi="Times New Roman" w:cs="Times New Roman"/>
+          <w:iCs/>
+        </w:rPr>
+        <w:instrText xml:space="preserve"> ADDIN ZOTERO_ITEM CSL_CITATION {"citationID":"arrud3hrvd","properties":{"formattedCitation":"(Geller et al. 2013)","plainCitation":"(Geller et al. 2013)","noteIndex":0},"citationItems":[{"id":1983,"uris":["http://zotero.org/users/3131818/items/L3NAWKU9"],"uri":["http://zotero.org/users/3131818/items/L3NAWKU9"],"itemData":{"id":1983,"type":"article-journal","container-title":"Molecular ecology resources","ISSN":"1755-098X","issue":"5","journalAbbreviation":"Molecular ecology resources","page":"851-861","title":"Redesign of PCR primers for mitochondrial cytochrome c oxidase subunit I for marine invertebrates and application in all‐taxa biotic surveys","volume":"13","author":[{"family":"Geller","given":"John"},{"family":"Meyer","given":"C"},{"family":"Parker","given":"M"},{"family":"Hawk","given":"H"}],"issued":{"date-parts":[["2013"]]}}}],"schema":"https://github.com/citation-style-language/schema/raw/master/csl-citation.json"} </w:instrText>
+      </w:r>
+      <w:r>
+        <w:rPr>
+          <w:rFonts w:ascii="Times New Roman" w:hAnsi="Times New Roman" w:cs="Times New Roman"/>
+          <w:iCs/>
+        </w:rPr>
+        <w:fldChar w:fldCharType="separate"/>
+      </w:r>
+      <w:r>
+        <w:rPr>
+          <w:rFonts w:ascii="Times New Roman" w:hAnsi="Times New Roman" w:cs="Times New Roman"/>
+          <w:iCs/>
+        </w:rPr>
+        <w:t>(Geller et al. 2013)</w:t>
+      </w:r>
+      <w:r>
+        <w:rPr>
+          <w:rFonts w:ascii="Times New Roman" w:hAnsi="Times New Roman" w:cs="Times New Roman"/>
+          <w:iCs/>
+        </w:rPr>
+        <w:fldChar w:fldCharType="end"/>
       </w:r>
       <w:r>
         <w:rPr>
@@ -711,21 +853,21 @@
           <w:rFonts w:ascii="Times New Roman" w:hAnsi="Times New Roman" w:cs="Times New Roman"/>
           <w:iCs/>
         </w:rPr>
-        <w:t>COI</w:t>
-      </w:r>
-      <w:r>
-        <w:rPr>
-          <w:rFonts w:ascii="Times New Roman" w:hAnsi="Times New Roman" w:cs="Times New Roman"/>
-          <w:iCs/>
-        </w:rPr>
-        <w:t xml:space="preserve"> markers, </w:t>
-      </w:r>
-      <w:r>
-        <w:rPr>
-          <w:rFonts w:ascii="Times New Roman" w:hAnsi="Times New Roman" w:cs="Times New Roman"/>
-          <w:iCs/>
-        </w:rPr>
-        <w:t xml:space="preserve">we </w:t>
+        <w:t>23S</w:t>
+      </w:r>
+      <w:r>
+        <w:rPr>
+          <w:rFonts w:ascii="Times New Roman" w:hAnsi="Times New Roman" w:cs="Times New Roman"/>
+          <w:iCs/>
+        </w:rPr>
+        <w:t xml:space="preserve"> markers</w:t>
+      </w:r>
+      <w:r>
+        <w:rPr>
+          <w:rFonts w:ascii="Times New Roman" w:hAnsi="Times New Roman" w:cs="Times New Roman"/>
+          <w:iCs/>
+        </w:rPr>
+        <w:t xml:space="preserve">, we </w:t>
       </w:r>
       <w:r>
         <w:rPr>
@@ -739,7 +881,7 @@
           <w:rFonts w:ascii="Times New Roman" w:hAnsi="Times New Roman" w:cs="Times New Roman"/>
           <w:iCs/>
         </w:rPr>
-        <w:t xml:space="preserve"> the m1COIintF forward primer</w:t>
+        <w:t xml:space="preserve"> the p23SrV_f1 and Diam23Sr1 23S primers</w:t>
       </w:r>
       <w:r>
         <w:rPr>
@@ -760,7 +902,7 @@
           <w:rFonts w:ascii="Times New Roman" w:hAnsi="Times New Roman" w:cs="Times New Roman"/>
           <w:iCs/>
         </w:rPr>
-        <w:instrText xml:space="preserve"> ADDIN ZOTERO_ITEM CSL_CITATION {"citationID":"a243m3kgk40","properties":{"formattedCitation":"(Leray et al. 2013)","plainCitation":"(Leray et al. 2013)","noteIndex":0},"citationItems":[{"id":682,"uris":["http://zotero.org/users/3131818/items/CEECHU7X"],"uri":["http://zotero.org/users/3131818/items/CEECHU7X"],"itemData":{"id":682,"type":"article-journal","container-title":"Frontiers in zoology","ISSN":"1742-9994","issue":"1","journalAbbreviation":"Frontiers in zoology","page":"34","title":"A new versatile primer set targeting a short fragment of the mitochondrial COI region for metabarcoding metazoan diversity: application for characterizing coral reef fish gut contents","volume":"10","author":[{"family":"Leray","given":"Matthieu"},{"family":"Yang","given":"Joy Y"},{"family":"Meyer","given":"Christopher P"},{"family":"Mills","given":"Suzanne C"},{"family":"Agudelo","given":"Natalia"},{"family":"Ranwez","given":"Vincent"},{"family":"Boehm","given":"Joel T"},{"family":"Machida","given":"Ryuji J"}],"issued":{"date-parts":[["2013"]]}}}],"schema":"https://github.com/citation-style-language/schema/raw/master/csl-citation.json"} </w:instrText>
+        <w:instrText xml:space="preserve"> ADDIN ZOTERO_ITEM CSL_CITATION {"citationID":"a24gfgvf4ri","properties":{"formattedCitation":"(Sherwood and Presting 2007, Hamsher et al. 2011, Cannon et al. 2016)","plainCitation":"(Sherwood and Presting 2007, Hamsher et al. 2011, Cannon et al. 2016)","noteIndex":0},"citationItems":[{"id":760,"uris":["http://zotero.org/users/3131818/items/REPPBTFU"],"uri":["http://zotero.org/users/3131818/items/REPPBTFU"],"itemData":{"id":760,"type":"article-journal","container-title":"Journal of phycology","ISSN":"1529-8817","issue":"3","journalAbbreviation":"Journal of phycology","page":"605-608","title":"Universal primers amplify a 23S rDNA plastid marker in eukaryotic algae and cyanobacteria","volume":"43","author":[{"family":"Sherwood","given":"Alison R"},{"family":"Presting","given":"Gernot G"}],"issued":{"date-parts":[["2007"]]}}},{"id":2348,"uris":["http://zotero.org/users/3131818/items/RZRMLLNH"],"uri":["http://zotero.org/users/3131818/items/RZRMLLNH"],"itemData":{"id":2348,"type":"article-journal","container-title":"Protist","ISSN":"1434-4610","issue":"3","journalAbbreviation":"Protist","page":"405-422","title":"Barcoding diatoms: exploring alternatives to COI-5P","volume":"162","author":[{"family":"Hamsher","given":"Sarah E"},{"family":"Evans","given":"Katharine M"},{"family":"Mann","given":"David G"},{"family":"Poulíčková","given":"Aloisie"},{"family":"Saunders","given":"Gary W"}],"issued":{"date-parts":[["2011"]]}}},{"id":2349,"uris":["http://zotero.org/users/3131818/items/CNCDKNRC"],"uri":["http://zotero.org/users/3131818/items/CNCDKNRC"],"itemData":{"id":2349,"type":"article-journal","container-title":"Scientific reports","ISSN":"2045-2322","journalAbbreviation":"Scientific reports","page":"22908","title":"In silico assessment of primers for eDNA studies using PrimerTree and application to characterize the biodiversity surrounding the Cuyahoga River","volume":"6","author":[{"family":"Cannon","given":"MV"},{"family":"Hester","given":"James"},{"family":"Shalkhauser","given":"Amanda"},{"family":"Chan","given":"Ernest R"},{"family":"Logue","given":"Kyle"},{"family":"Small","given":"Scott T"},{"family":"Serre","given":"David"}],"issued":{"date-parts":[["2016"]]}}}],"schema":"https://github.com/citation-style-language/schema/raw/master/csl-citation.json"} </w:instrText>
       </w:r>
       <w:r>
         <w:rPr>
@@ -774,7 +916,39 @@
           <w:rFonts w:ascii="Times New Roman" w:hAnsi="Times New Roman" w:cs="Times New Roman"/>
           <w:iCs/>
         </w:rPr>
-        <w:t>(Leray et al. 2013)</w:t>
+        <w:t xml:space="preserve">(Sherwood and </w:t>
+      </w:r>
+      <w:proofErr w:type="spellStart"/>
+      <w:r>
+        <w:rPr>
+          <w:rFonts w:ascii="Times New Roman" w:hAnsi="Times New Roman" w:cs="Times New Roman"/>
+          <w:iCs/>
+        </w:rPr>
+        <w:t>Presting</w:t>
+      </w:r>
+      <w:proofErr w:type="spellEnd"/>
+      <w:r>
+        <w:rPr>
+          <w:rFonts w:ascii="Times New Roman" w:hAnsi="Times New Roman" w:cs="Times New Roman"/>
+          <w:iCs/>
+        </w:rPr>
+        <w:t xml:space="preserve"> 2007, </w:t>
+      </w:r>
+      <w:proofErr w:type="spellStart"/>
+      <w:r>
+        <w:rPr>
+          <w:rFonts w:ascii="Times New Roman" w:hAnsi="Times New Roman" w:cs="Times New Roman"/>
+          <w:iCs/>
+        </w:rPr>
+        <w:t>Hamsher</w:t>
+      </w:r>
+      <w:proofErr w:type="spellEnd"/>
+      <w:r>
+        <w:rPr>
+          <w:rFonts w:ascii="Times New Roman" w:hAnsi="Times New Roman" w:cs="Times New Roman"/>
+          <w:iCs/>
+        </w:rPr>
+        <w:t xml:space="preserve"> et al. 2011, Cannon et al. 2016)</w:t>
       </w:r>
       <w:r>
         <w:rPr>
@@ -788,21 +962,366 @@
           <w:rFonts w:ascii="Times New Roman" w:hAnsi="Times New Roman" w:cs="Times New Roman"/>
           <w:iCs/>
         </w:rPr>
-        <w:t xml:space="preserve"> and</w:t>
-      </w:r>
-      <w:r>
-        <w:rPr>
-          <w:rFonts w:ascii="Times New Roman" w:hAnsi="Times New Roman" w:cs="Times New Roman"/>
-          <w:iCs/>
-        </w:rPr>
-        <w:t xml:space="preserve"> the</w:t>
-      </w:r>
-      <w:r>
-        <w:rPr>
-          <w:rFonts w:ascii="Times New Roman" w:hAnsi="Times New Roman" w:cs="Times New Roman"/>
-          <w:iCs/>
-        </w:rPr>
-        <w:t xml:space="preserve"> jgHCO2198 reverse primer</w:t>
+        <w:t xml:space="preserve">. </w:t>
+      </w:r>
+      <w:r>
+        <w:rPr>
+          <w:rFonts w:ascii="Times New Roman" w:hAnsi="Times New Roman" w:cs="Times New Roman"/>
+          <w:iCs/>
+        </w:rPr>
+        <w:t xml:space="preserve">We ran two-step </w:t>
+      </w:r>
+      <w:r>
+        <w:rPr>
+          <w:rFonts w:ascii="Times New Roman" w:hAnsi="Times New Roman" w:cs="Times New Roman"/>
+          <w:iCs/>
+        </w:rPr>
+        <w:t xml:space="preserve">PCR reactions at 25 </w:t>
+      </w:r>
+      <w:r>
+        <w:rPr>
+          <w:rFonts w:ascii="Times New Roman" w:hAnsi="Times New Roman" w:cs="Times New Roman"/>
+          <w:iCs/>
+        </w:rPr>
+        <w:sym w:font="Symbol" w:char="F06D"/>
+      </w:r>
+      <w:r>
+        <w:rPr>
+          <w:rFonts w:ascii="Times New Roman" w:hAnsi="Times New Roman" w:cs="Times New Roman"/>
+          <w:iCs/>
+        </w:rPr>
+        <w:t>L</w:t>
+      </w:r>
+      <w:r>
+        <w:rPr>
+          <w:rFonts w:ascii="Times New Roman" w:hAnsi="Times New Roman" w:cs="Times New Roman"/>
+          <w:iCs/>
+        </w:rPr>
+        <w:t xml:space="preserve"> according to the Promega PCR Master Mix guidelines (Promega, Madison, Wisconsin, USA): 12.5 </w:t>
+      </w:r>
+      <w:r>
+        <w:rPr>
+          <w:rFonts w:ascii="Times New Roman" w:hAnsi="Times New Roman" w:cs="Times New Roman"/>
+          <w:iCs/>
+        </w:rPr>
+        <w:sym w:font="Symbol" w:char="F06D"/>
+      </w:r>
+      <w:r>
+        <w:rPr>
+          <w:rFonts w:ascii="Times New Roman" w:hAnsi="Times New Roman" w:cs="Times New Roman"/>
+          <w:iCs/>
+        </w:rPr>
+        <w:t>L</w:t>
+      </w:r>
+      <w:r>
+        <w:rPr>
+          <w:rFonts w:ascii="Times New Roman" w:hAnsi="Times New Roman" w:cs="Times New Roman"/>
+          <w:iCs/>
+        </w:rPr>
+        <w:t xml:space="preserve"> Master Mix, 0.5 </w:t>
+      </w:r>
+      <w:r>
+        <w:rPr>
+          <w:rFonts w:ascii="Times New Roman" w:hAnsi="Times New Roman" w:cs="Times New Roman"/>
+          <w:iCs/>
+        </w:rPr>
+        <w:sym w:font="Symbol" w:char="F06D"/>
+      </w:r>
+      <w:r>
+        <w:rPr>
+          <w:rFonts w:ascii="Times New Roman" w:hAnsi="Times New Roman" w:cs="Times New Roman"/>
+          <w:iCs/>
+        </w:rPr>
+        <w:t xml:space="preserve">M of each primer, 1 </w:t>
+      </w:r>
+      <w:r>
+        <w:rPr>
+          <w:rFonts w:ascii="Times New Roman" w:hAnsi="Times New Roman" w:cs="Times New Roman"/>
+          <w:iCs/>
+        </w:rPr>
+        <w:sym w:font="Symbol" w:char="F06D"/>
+      </w:r>
+      <w:r>
+        <w:rPr>
+          <w:rFonts w:ascii="Times New Roman" w:hAnsi="Times New Roman" w:cs="Times New Roman"/>
+          <w:iCs/>
+        </w:rPr>
+        <w:t>L</w:t>
+      </w:r>
+      <w:r>
+        <w:rPr>
+          <w:rFonts w:ascii="Times New Roman" w:hAnsi="Times New Roman" w:cs="Times New Roman"/>
+          <w:iCs/>
+        </w:rPr>
+        <w:t xml:space="preserve"> gDNA, and 10.5 </w:t>
+      </w:r>
+      <w:r>
+        <w:rPr>
+          <w:rFonts w:ascii="Times New Roman" w:hAnsi="Times New Roman" w:cs="Times New Roman"/>
+          <w:iCs/>
+        </w:rPr>
+        <w:sym w:font="Symbol" w:char="F06D"/>
+      </w:r>
+      <w:r>
+        <w:rPr>
+          <w:rFonts w:ascii="Times New Roman" w:hAnsi="Times New Roman" w:cs="Times New Roman"/>
+          <w:iCs/>
+        </w:rPr>
+        <w:t>L</w:t>
+      </w:r>
+      <w:r>
+        <w:rPr>
+          <w:rFonts w:ascii="Times New Roman" w:hAnsi="Times New Roman" w:cs="Times New Roman"/>
+          <w:iCs/>
+        </w:rPr>
+        <w:t xml:space="preserve"> DNase/</w:t>
+      </w:r>
+      <w:proofErr w:type="spellStart"/>
+      <w:r>
+        <w:rPr>
+          <w:rFonts w:ascii="Times New Roman" w:hAnsi="Times New Roman" w:cs="Times New Roman"/>
+          <w:iCs/>
+        </w:rPr>
+        <w:t>Rnase</w:t>
+      </w:r>
+      <w:proofErr w:type="spellEnd"/>
+      <w:r>
+        <w:rPr>
+          <w:rFonts w:ascii="Times New Roman" w:hAnsi="Times New Roman" w:cs="Times New Roman"/>
+          <w:iCs/>
+        </w:rPr>
+        <w:t xml:space="preserve">-free water. </w:t>
+      </w:r>
+      <w:r>
+        <w:rPr>
+          <w:rFonts w:ascii="Times New Roman" w:hAnsi="Times New Roman" w:cs="Times New Roman"/>
+          <w:iCs/>
+        </w:rPr>
+        <w:t xml:space="preserve">We followed the following conditions for PCR amplification for the COI marker: </w:t>
+      </w:r>
+      <w:r>
+        <w:rPr>
+          <w:rFonts w:ascii="Times New Roman" w:hAnsi="Times New Roman" w:cs="Times New Roman"/>
+          <w:iCs/>
+        </w:rPr>
+        <w:t>denaturation at 94</w:t>
+      </w:r>
+      <w:r>
+        <w:rPr>
+          <w:rFonts w:ascii="Times New Roman" w:hAnsi="Times New Roman" w:cs="Times New Roman"/>
+          <w:iCs/>
+        </w:rPr>
+        <w:sym w:font="Symbol" w:char="F0B0"/>
+      </w:r>
+      <w:r>
+        <w:rPr>
+          <w:rFonts w:ascii="Times New Roman" w:hAnsi="Times New Roman" w:cs="Times New Roman"/>
+          <w:iCs/>
+        </w:rPr>
+        <w:t>C for 2 min, followed by 45 cycles of 15 s at 94</w:t>
+      </w:r>
+      <w:r>
+        <w:rPr>
+          <w:rFonts w:ascii="Times New Roman" w:hAnsi="Times New Roman" w:cs="Times New Roman"/>
+          <w:iCs/>
+        </w:rPr>
+        <w:sym w:font="Symbol" w:char="F0B0"/>
+      </w:r>
+      <w:r>
+        <w:rPr>
+          <w:rFonts w:ascii="Times New Roman" w:hAnsi="Times New Roman" w:cs="Times New Roman"/>
+          <w:iCs/>
+        </w:rPr>
+        <w:t>C, 30 s at 50</w:t>
+      </w:r>
+      <w:r>
+        <w:rPr>
+          <w:rFonts w:ascii="Times New Roman" w:hAnsi="Times New Roman" w:cs="Times New Roman"/>
+          <w:iCs/>
+        </w:rPr>
+        <w:sym w:font="Symbol" w:char="F0B0"/>
+      </w:r>
+      <w:r>
+        <w:rPr>
+          <w:rFonts w:ascii="Times New Roman" w:hAnsi="Times New Roman" w:cs="Times New Roman"/>
+          <w:iCs/>
+        </w:rPr>
+        <w:t>C, and 1 min at 72</w:t>
+      </w:r>
+      <w:r>
+        <w:rPr>
+          <w:rFonts w:ascii="Times New Roman" w:hAnsi="Times New Roman" w:cs="Times New Roman"/>
+          <w:iCs/>
+        </w:rPr>
+        <w:sym w:font="Symbol" w:char="F0B0"/>
+      </w:r>
+      <w:r>
+        <w:rPr>
+          <w:rFonts w:ascii="Times New Roman" w:hAnsi="Times New Roman" w:cs="Times New Roman"/>
+          <w:iCs/>
+        </w:rPr>
+        <w:t>C, then a final elongation at 72</w:t>
+      </w:r>
+      <w:r>
+        <w:rPr>
+          <w:rFonts w:ascii="Times New Roman" w:hAnsi="Times New Roman" w:cs="Times New Roman"/>
+          <w:iCs/>
+        </w:rPr>
+        <w:sym w:font="Symbol" w:char="F0B0"/>
+      </w:r>
+      <w:r>
+        <w:rPr>
+          <w:rFonts w:ascii="Times New Roman" w:hAnsi="Times New Roman" w:cs="Times New Roman"/>
+          <w:iCs/>
+        </w:rPr>
+        <w:t xml:space="preserve">C for 10 min. </w:t>
+      </w:r>
+      <w:r>
+        <w:rPr>
+          <w:rFonts w:ascii="Times New Roman" w:hAnsi="Times New Roman" w:cs="Times New Roman"/>
+          <w:iCs/>
+        </w:rPr>
+        <w:t xml:space="preserve">We used the following conditions for PCR amplification for the </w:t>
+      </w:r>
+      <w:r>
+        <w:rPr>
+          <w:rFonts w:ascii="Times New Roman" w:hAnsi="Times New Roman" w:cs="Times New Roman"/>
+          <w:iCs/>
+        </w:rPr>
+        <w:t>23S</w:t>
+      </w:r>
+      <w:r>
+        <w:rPr>
+          <w:rFonts w:ascii="Times New Roman" w:hAnsi="Times New Roman" w:cs="Times New Roman"/>
+          <w:iCs/>
+        </w:rPr>
+        <w:t xml:space="preserve"> marker</w:t>
+      </w:r>
+      <w:r>
+        <w:rPr>
+          <w:rFonts w:ascii="Times New Roman" w:hAnsi="Times New Roman" w:cs="Times New Roman"/>
+          <w:iCs/>
+        </w:rPr>
+        <w:t>: denaturation at 94</w:t>
+      </w:r>
+      <w:r>
+        <w:rPr>
+          <w:rFonts w:ascii="Times New Roman" w:hAnsi="Times New Roman" w:cs="Times New Roman"/>
+          <w:iCs/>
+        </w:rPr>
+        <w:sym w:font="Symbol" w:char="F0B0"/>
+      </w:r>
+      <w:r>
+        <w:rPr>
+          <w:rFonts w:ascii="Times New Roman" w:hAnsi="Times New Roman" w:cs="Times New Roman"/>
+          <w:iCs/>
+        </w:rPr>
+        <w:t>C for 3 min, followed by 40 cycles of 30 s at 94</w:t>
+      </w:r>
+      <w:r>
+        <w:rPr>
+          <w:rFonts w:ascii="Times New Roman" w:hAnsi="Times New Roman" w:cs="Times New Roman"/>
+          <w:iCs/>
+        </w:rPr>
+        <w:sym w:font="Symbol" w:char="F0B0"/>
+      </w:r>
+      <w:r>
+        <w:rPr>
+          <w:rFonts w:ascii="Times New Roman" w:hAnsi="Times New Roman" w:cs="Times New Roman"/>
+          <w:iCs/>
+        </w:rPr>
+        <w:t>C, 45 s at 55</w:t>
+      </w:r>
+      <w:r>
+        <w:rPr>
+          <w:rFonts w:ascii="Times New Roman" w:hAnsi="Times New Roman" w:cs="Times New Roman"/>
+          <w:iCs/>
+        </w:rPr>
+        <w:sym w:font="Symbol" w:char="F0B0"/>
+      </w:r>
+      <w:r>
+        <w:rPr>
+          <w:rFonts w:ascii="Times New Roman" w:hAnsi="Times New Roman" w:cs="Times New Roman"/>
+          <w:iCs/>
+        </w:rPr>
+        <w:t>C, and 1 min at 72</w:t>
+      </w:r>
+      <w:r>
+        <w:rPr>
+          <w:rFonts w:ascii="Times New Roman" w:hAnsi="Times New Roman" w:cs="Times New Roman"/>
+          <w:iCs/>
+        </w:rPr>
+        <w:sym w:font="Symbol" w:char="F0B0"/>
+      </w:r>
+      <w:r>
+        <w:rPr>
+          <w:rFonts w:ascii="Times New Roman" w:hAnsi="Times New Roman" w:cs="Times New Roman"/>
+          <w:iCs/>
+        </w:rPr>
+        <w:t>C, then a final elongation at 72</w:t>
+      </w:r>
+      <w:r>
+        <w:rPr>
+          <w:rFonts w:ascii="Times New Roman" w:hAnsi="Times New Roman" w:cs="Times New Roman"/>
+          <w:iCs/>
+        </w:rPr>
+        <w:sym w:font="Symbol" w:char="F0B0"/>
+      </w:r>
+      <w:r>
+        <w:rPr>
+          <w:rFonts w:ascii="Times New Roman" w:hAnsi="Times New Roman" w:cs="Times New Roman"/>
+          <w:iCs/>
+        </w:rPr>
+        <w:t xml:space="preserve">C for 10 min. </w:t>
+      </w:r>
+      <w:r>
+        <w:rPr>
+          <w:rFonts w:ascii="Times New Roman" w:hAnsi="Times New Roman" w:cs="Times New Roman"/>
+          <w:iCs/>
+        </w:rPr>
+        <w:t>Following the</w:t>
+      </w:r>
+      <w:r>
+        <w:rPr>
+          <w:rFonts w:ascii="Times New Roman" w:hAnsi="Times New Roman" w:cs="Times New Roman"/>
+          <w:iCs/>
+        </w:rPr>
+        <w:t xml:space="preserve"> PCR amplification</w:t>
+      </w:r>
+      <w:r>
+        <w:rPr>
+          <w:rFonts w:ascii="Times New Roman" w:hAnsi="Times New Roman" w:cs="Times New Roman"/>
+          <w:iCs/>
+        </w:rPr>
+        <w:t>s</w:t>
+      </w:r>
+      <w:r>
+        <w:rPr>
+          <w:rFonts w:ascii="Times New Roman" w:hAnsi="Times New Roman" w:cs="Times New Roman"/>
+          <w:iCs/>
+        </w:rPr>
+        <w:t>,</w:t>
+      </w:r>
+      <w:r>
+        <w:rPr>
+          <w:rFonts w:ascii="Times New Roman" w:hAnsi="Times New Roman" w:cs="Times New Roman"/>
+          <w:iCs/>
+        </w:rPr>
+        <w:t xml:space="preserve"> we visually </w:t>
+      </w:r>
+      <w:r>
+        <w:rPr>
+          <w:rFonts w:ascii="Times New Roman" w:hAnsi="Times New Roman" w:cs="Times New Roman"/>
+          <w:iCs/>
+        </w:rPr>
+        <w:t>inspected</w:t>
+      </w:r>
+      <w:r>
+        <w:rPr>
+          <w:rFonts w:ascii="Times New Roman" w:hAnsi="Times New Roman" w:cs="Times New Roman"/>
+          <w:iCs/>
+        </w:rPr>
+        <w:t xml:space="preserve"> each reaction</w:t>
       </w:r>
       <w:r>
         <w:rPr>
@@ -816,534 +1335,14 @@
           <w:rFonts w:ascii="Times New Roman" w:hAnsi="Times New Roman" w:cs="Times New Roman"/>
           <w:iCs/>
         </w:rPr>
-        <w:fldChar w:fldCharType="begin"/>
-      </w:r>
-      <w:r>
-        <w:rPr>
-          <w:rFonts w:ascii="Times New Roman" w:hAnsi="Times New Roman" w:cs="Times New Roman"/>
-          <w:iCs/>
-        </w:rPr>
-        <w:instrText xml:space="preserve"> ADDIN ZOTERO_ITEM CSL_CITATION {"citationID":"arrud3hrvd","properties":{"formattedCitation":"(Geller et al. 2013)","plainCitation":"(Geller et al. 2013)","noteIndex":0},"citationItems":[{"id":1983,"uris":["http://zotero.org/users/3131818/items/L3NAWKU9"],"uri":["http://zotero.org/users/3131818/items/L3NAWKU9"],"itemData":{"id":1983,"type":"article-journal","container-title":"Molecular ecology resources","ISSN":"1755-098X","issue":"5","journalAbbreviation":"Molecular ecology resources","page":"851-861","title":"Redesign of PCR primers for mitochondrial cytochrome c oxidase subunit I for marine invertebrates and application in all‐taxa biotic surveys","volume":"13","author":[{"family":"Geller","given":"John"},{"family":"Meyer","given":"C"},{"family":"Parker","given":"M"},{"family":"Hawk","given":"H"}],"issued":{"date-parts":[["2013"]]}}}],"schema":"https://github.com/citation-style-language/schema/raw/master/csl-citation.json"} </w:instrText>
-      </w:r>
-      <w:r>
-        <w:rPr>
-          <w:rFonts w:ascii="Times New Roman" w:hAnsi="Times New Roman" w:cs="Times New Roman"/>
-          <w:iCs/>
-        </w:rPr>
-        <w:fldChar w:fldCharType="separate"/>
-      </w:r>
-      <w:r>
-        <w:rPr>
-          <w:rFonts w:ascii="Times New Roman" w:hAnsi="Times New Roman" w:cs="Times New Roman"/>
-          <w:iCs/>
-        </w:rPr>
-        <w:t>(Geller et al. 2013)</w:t>
-      </w:r>
-      <w:r>
-        <w:rPr>
-          <w:rFonts w:ascii="Times New Roman" w:hAnsi="Times New Roman" w:cs="Times New Roman"/>
-          <w:iCs/>
-        </w:rPr>
-        <w:fldChar w:fldCharType="end"/>
-      </w:r>
-      <w:r>
-        <w:rPr>
-          <w:rFonts w:ascii="Times New Roman" w:hAnsi="Times New Roman" w:cs="Times New Roman"/>
-          <w:iCs/>
-        </w:rPr>
-        <w:t xml:space="preserve">. For </w:t>
-      </w:r>
-      <w:r>
-        <w:rPr>
-          <w:rFonts w:ascii="Times New Roman" w:hAnsi="Times New Roman" w:cs="Times New Roman"/>
-          <w:iCs/>
-        </w:rPr>
-        <w:t xml:space="preserve">the </w:t>
-      </w:r>
-      <w:r>
-        <w:rPr>
-          <w:rFonts w:ascii="Times New Roman" w:hAnsi="Times New Roman" w:cs="Times New Roman"/>
-          <w:iCs/>
-        </w:rPr>
-        <w:t>23S</w:t>
-      </w:r>
-      <w:r>
-        <w:rPr>
-          <w:rFonts w:ascii="Times New Roman" w:hAnsi="Times New Roman" w:cs="Times New Roman"/>
-          <w:iCs/>
-        </w:rPr>
-        <w:t xml:space="preserve"> markers</w:t>
-      </w:r>
-      <w:r>
-        <w:rPr>
-          <w:rFonts w:ascii="Times New Roman" w:hAnsi="Times New Roman" w:cs="Times New Roman"/>
-          <w:iCs/>
-        </w:rPr>
-        <w:t xml:space="preserve">, we </w:t>
-      </w:r>
-      <w:r>
-        <w:rPr>
-          <w:rFonts w:ascii="Times New Roman" w:hAnsi="Times New Roman" w:cs="Times New Roman"/>
-          <w:iCs/>
-        </w:rPr>
-        <w:t>used</w:t>
-      </w:r>
-      <w:r>
-        <w:rPr>
-          <w:rFonts w:ascii="Times New Roman" w:hAnsi="Times New Roman" w:cs="Times New Roman"/>
-          <w:iCs/>
-        </w:rPr>
-        <w:t xml:space="preserve"> the p23SrV_f1 and Diam23Sr1 23S primers</w:t>
-      </w:r>
-      <w:r>
-        <w:rPr>
-          <w:rFonts w:ascii="Times New Roman" w:hAnsi="Times New Roman" w:cs="Times New Roman"/>
-          <w:iCs/>
-        </w:rPr>
-        <w:t xml:space="preserve"> </w:t>
-      </w:r>
-      <w:r>
-        <w:rPr>
-          <w:rFonts w:ascii="Times New Roman" w:hAnsi="Times New Roman" w:cs="Times New Roman"/>
-          <w:iCs/>
-        </w:rPr>
-        <w:fldChar w:fldCharType="begin"/>
-      </w:r>
-      <w:r>
-        <w:rPr>
-          <w:rFonts w:ascii="Times New Roman" w:hAnsi="Times New Roman" w:cs="Times New Roman"/>
-          <w:iCs/>
-        </w:rPr>
-        <w:instrText xml:space="preserve"> ADDIN ZOTERO_ITEM CSL_CITATION {"citationID":"a24gfgvf4ri","properties":{"formattedCitation":"(Sherwood and Presting 2007, Hamsher et al. 2011, Cannon et al. 2016)","plainCitation":"(Sherwood and Presting 2007, Hamsher et al. 2011, Cannon et al. 2016)","noteIndex":0},"citationItems":[{"id":760,"uris":["http://zotero.org/users/3131818/items/REPPBTFU"],"uri":["http://zotero.org/users/3131818/items/REPPBTFU"],"itemData":{"id":760,"type":"article-journal","container-title":"Journal of phycology","ISSN":"1529-8817","issue":"3","journalAbbreviation":"Journal of phycology","page":"605-608","title":"Universal primers amplify a 23S rDNA plastid marker in eukaryotic algae and cyanobacteria","volume":"43","author":[{"family":"Sherwood","given":"Alison R"},{"family":"Presting","given":"Gernot G"}],"issued":{"date-parts":[["2007"]]}}},{"id":2348,"uris":["http://zotero.org/users/3131818/items/RZRMLLNH"],"uri":["http://zotero.org/users/3131818/items/RZRMLLNH"],"itemData":{"id":2348,"type":"article-journal","container-title":"Protist","ISSN":"1434-4610","issue":"3","journalAbbreviation":"Protist","page":"405-422","title":"Barcoding diatoms: exploring alternatives to COI-5P","volume":"162","author":[{"family":"Hamsher","given":"Sarah E"},{"family":"Evans","given":"Katharine M"},{"family":"Mann","given":"David G"},{"family":"Poulíčková","given":"Aloisie"},{"family":"Saunders","given":"Gary W"}],"issued":{"date-parts":[["2011"]]}}},{"id":2349,"uris":["http://zotero.org/users/3131818/items/CNCDKNRC"],"uri":["http://zotero.org/users/3131818/items/CNCDKNRC"],"itemData":{"id":2349,"type":"article-journal","container-title":"Scientific reports","ISSN":"2045-2322","journalAbbreviation":"Scientific reports","page":"22908","title":"In silico assessment of primers for eDNA studies using PrimerTree and application to characterize the biodiversity surrounding the Cuyahoga River","volume":"6","author":[{"family":"Cannon","given":"MV"},{"family":"Hester","given":"James"},{"family":"Shalkhauser","given":"Amanda"},{"family":"Chan","given":"Ernest R"},{"family":"Logue","given":"Kyle"},{"family":"Small","given":"Scott T"},{"family":"Serre","given":"David"}],"issued":{"date-parts":[["2016"]]}}}],"schema":"https://github.com/citation-style-language/schema/raw/master/csl-citation.json"} </w:instrText>
-      </w:r>
-      <w:r>
-        <w:rPr>
-          <w:rFonts w:ascii="Times New Roman" w:hAnsi="Times New Roman" w:cs="Times New Roman"/>
-          <w:iCs/>
-        </w:rPr>
-        <w:fldChar w:fldCharType="separate"/>
-      </w:r>
-      <w:r>
-        <w:rPr>
-          <w:rFonts w:ascii="Times New Roman" w:hAnsi="Times New Roman" w:cs="Times New Roman"/>
-          <w:iCs/>
-        </w:rPr>
-        <w:t>(Sherwood and Presting 2007, Hamsher et al. 2011, Cannon et al. 2016)</w:t>
-      </w:r>
-      <w:r>
-        <w:rPr>
-          <w:rFonts w:ascii="Times New Roman" w:hAnsi="Times New Roman" w:cs="Times New Roman"/>
-          <w:iCs/>
-        </w:rPr>
-        <w:fldChar w:fldCharType="end"/>
-      </w:r>
-      <w:r>
-        <w:rPr>
-          <w:rFonts w:ascii="Times New Roman" w:hAnsi="Times New Roman" w:cs="Times New Roman"/>
-          <w:iCs/>
-        </w:rPr>
-        <w:t xml:space="preserve">. </w:t>
-      </w:r>
-      <w:r>
-        <w:rPr>
-          <w:rFonts w:ascii="Times New Roman" w:hAnsi="Times New Roman" w:cs="Times New Roman"/>
-          <w:iCs/>
-        </w:rPr>
-        <w:t xml:space="preserve">We ran </w:t>
-      </w:r>
-      <w:r>
-        <w:rPr>
-          <w:rFonts w:ascii="Times New Roman" w:hAnsi="Times New Roman" w:cs="Times New Roman"/>
-          <w:iCs/>
-        </w:rPr>
-        <w:t xml:space="preserve">two-step </w:t>
-      </w:r>
-      <w:r>
-        <w:rPr>
-          <w:rFonts w:ascii="Times New Roman" w:hAnsi="Times New Roman" w:cs="Times New Roman"/>
-          <w:iCs/>
-        </w:rPr>
-        <w:t xml:space="preserve">PCR reactions at 25 </w:t>
-      </w:r>
-      <w:r>
-        <w:rPr>
-          <w:rFonts w:ascii="Times New Roman" w:hAnsi="Times New Roman" w:cs="Times New Roman"/>
-          <w:iCs/>
-        </w:rPr>
-        <w:sym w:font="Symbol" w:char="F06D"/>
-      </w:r>
-      <w:r>
-        <w:rPr>
-          <w:rFonts w:ascii="Times New Roman" w:hAnsi="Times New Roman" w:cs="Times New Roman"/>
-          <w:iCs/>
-        </w:rPr>
-        <w:t xml:space="preserve">l according to the Promega PCR Master Mix guidelines (Promega, Madison, Wisconsin, USA): 12.5 </w:t>
-      </w:r>
-      <w:r>
-        <w:rPr>
-          <w:rFonts w:ascii="Times New Roman" w:hAnsi="Times New Roman" w:cs="Times New Roman"/>
-          <w:iCs/>
-        </w:rPr>
-        <w:sym w:font="Symbol" w:char="F06D"/>
-      </w:r>
-      <w:r>
-        <w:rPr>
-          <w:rFonts w:ascii="Times New Roman" w:hAnsi="Times New Roman" w:cs="Times New Roman"/>
-          <w:iCs/>
-        </w:rPr>
-        <w:t xml:space="preserve">l Master Mix, 0.5 </w:t>
-      </w:r>
-      <w:r>
-        <w:rPr>
-          <w:rFonts w:ascii="Times New Roman" w:hAnsi="Times New Roman" w:cs="Times New Roman"/>
-          <w:iCs/>
-        </w:rPr>
-        <w:sym w:font="Symbol" w:char="F06D"/>
-      </w:r>
-      <w:r>
-        <w:rPr>
-          <w:rFonts w:ascii="Times New Roman" w:hAnsi="Times New Roman" w:cs="Times New Roman"/>
-          <w:iCs/>
-        </w:rPr>
-        <w:t xml:space="preserve">M of each primer, 1 </w:t>
-      </w:r>
-      <w:r>
-        <w:rPr>
-          <w:rFonts w:ascii="Times New Roman" w:hAnsi="Times New Roman" w:cs="Times New Roman"/>
-          <w:iCs/>
-        </w:rPr>
-        <w:sym w:font="Symbol" w:char="F06D"/>
-      </w:r>
-      <w:r>
-        <w:rPr>
-          <w:rFonts w:ascii="Times New Roman" w:hAnsi="Times New Roman" w:cs="Times New Roman"/>
-          <w:iCs/>
-        </w:rPr>
-        <w:t xml:space="preserve">l gDNA, and 10.5 </w:t>
-      </w:r>
-      <w:r>
-        <w:rPr>
-          <w:rFonts w:ascii="Times New Roman" w:hAnsi="Times New Roman" w:cs="Times New Roman"/>
-          <w:iCs/>
-        </w:rPr>
-        <w:sym w:font="Symbol" w:char="F06D"/>
-      </w:r>
-      <w:r>
-        <w:rPr>
-          <w:rFonts w:ascii="Times New Roman" w:hAnsi="Times New Roman" w:cs="Times New Roman"/>
-          <w:iCs/>
-        </w:rPr>
-        <w:t>l DNase/</w:t>
-      </w:r>
-      <w:proofErr w:type="spellStart"/>
-      <w:r>
-        <w:rPr>
-          <w:rFonts w:ascii="Times New Roman" w:hAnsi="Times New Roman" w:cs="Times New Roman"/>
-          <w:iCs/>
-        </w:rPr>
-        <w:t>Rnase</w:t>
-      </w:r>
-      <w:proofErr w:type="spellEnd"/>
-      <w:r>
-        <w:rPr>
-          <w:rFonts w:ascii="Times New Roman" w:hAnsi="Times New Roman" w:cs="Times New Roman"/>
-          <w:iCs/>
-        </w:rPr>
-        <w:t xml:space="preserve">-free water. </w:t>
-      </w:r>
-      <w:r>
-        <w:rPr>
-          <w:rFonts w:ascii="Times New Roman" w:hAnsi="Times New Roman" w:cs="Times New Roman"/>
-          <w:iCs/>
-        </w:rPr>
-        <w:t xml:space="preserve">We </w:t>
-      </w:r>
-      <w:r>
-        <w:rPr>
-          <w:rFonts w:ascii="Times New Roman" w:hAnsi="Times New Roman" w:cs="Times New Roman"/>
-          <w:iCs/>
-        </w:rPr>
-        <w:t xml:space="preserve">followed </w:t>
-      </w:r>
-      <w:r>
-        <w:rPr>
-          <w:rFonts w:ascii="Times New Roman" w:hAnsi="Times New Roman" w:cs="Times New Roman"/>
-          <w:iCs/>
-        </w:rPr>
-        <w:t>the following conditions for PCR amplification</w:t>
-      </w:r>
-      <w:r>
-        <w:rPr>
-          <w:rFonts w:ascii="Times New Roman" w:hAnsi="Times New Roman" w:cs="Times New Roman"/>
-          <w:iCs/>
-        </w:rPr>
-        <w:t xml:space="preserve"> for the COI marker</w:t>
-      </w:r>
-      <w:r>
-        <w:rPr>
-          <w:rFonts w:ascii="Times New Roman" w:hAnsi="Times New Roman" w:cs="Times New Roman"/>
-          <w:iCs/>
-        </w:rPr>
-        <w:t xml:space="preserve">: </w:t>
-      </w:r>
-      <w:r>
-        <w:rPr>
-          <w:rFonts w:ascii="Times New Roman" w:hAnsi="Times New Roman" w:cs="Times New Roman"/>
-          <w:iCs/>
-        </w:rPr>
-        <w:t xml:space="preserve">denaturation at 94 </w:t>
-      </w:r>
-      <w:r>
-        <w:rPr>
-          <w:rFonts w:ascii="Times New Roman" w:hAnsi="Times New Roman" w:cs="Times New Roman"/>
-          <w:iCs/>
-        </w:rPr>
-        <w:sym w:font="Symbol" w:char="F0B0"/>
-      </w:r>
-      <w:r>
-        <w:rPr>
-          <w:rFonts w:ascii="Times New Roman" w:hAnsi="Times New Roman" w:cs="Times New Roman"/>
-          <w:iCs/>
-        </w:rPr>
-        <w:t xml:space="preserve">C for 2 minutes, followed by 45 cycles of 15 seconds at 94 </w:t>
-      </w:r>
-      <w:r>
-        <w:rPr>
-          <w:rFonts w:ascii="Times New Roman" w:hAnsi="Times New Roman" w:cs="Times New Roman"/>
-          <w:iCs/>
-        </w:rPr>
-        <w:sym w:font="Symbol" w:char="F0B0"/>
-      </w:r>
-      <w:r>
-        <w:rPr>
-          <w:rFonts w:ascii="Times New Roman" w:hAnsi="Times New Roman" w:cs="Times New Roman"/>
-          <w:iCs/>
-        </w:rPr>
-        <w:t xml:space="preserve">C, 30 seconds at 50 </w:t>
-      </w:r>
-      <w:r>
-        <w:rPr>
-          <w:rFonts w:ascii="Times New Roman" w:hAnsi="Times New Roman" w:cs="Times New Roman"/>
-          <w:iCs/>
-        </w:rPr>
-        <w:sym w:font="Symbol" w:char="F0B0"/>
-      </w:r>
-      <w:r>
-        <w:rPr>
-          <w:rFonts w:ascii="Times New Roman" w:hAnsi="Times New Roman" w:cs="Times New Roman"/>
-          <w:iCs/>
-        </w:rPr>
-        <w:t xml:space="preserve">C, and 1 minute at 72 </w:t>
-      </w:r>
-      <w:r>
-        <w:rPr>
-          <w:rFonts w:ascii="Times New Roman" w:hAnsi="Times New Roman" w:cs="Times New Roman"/>
-          <w:iCs/>
-        </w:rPr>
-        <w:sym w:font="Symbol" w:char="F0B0"/>
-      </w:r>
-      <w:r>
-        <w:rPr>
-          <w:rFonts w:ascii="Times New Roman" w:hAnsi="Times New Roman" w:cs="Times New Roman"/>
-          <w:iCs/>
-        </w:rPr>
-        <w:t xml:space="preserve">C, then a final elongation at 72 </w:t>
-      </w:r>
-      <w:r>
-        <w:rPr>
-          <w:rFonts w:ascii="Times New Roman" w:hAnsi="Times New Roman" w:cs="Times New Roman"/>
-          <w:iCs/>
-        </w:rPr>
-        <w:sym w:font="Symbol" w:char="F0B0"/>
-      </w:r>
-      <w:r>
-        <w:rPr>
-          <w:rFonts w:ascii="Times New Roman" w:hAnsi="Times New Roman" w:cs="Times New Roman"/>
-          <w:iCs/>
-        </w:rPr>
-        <w:t xml:space="preserve">C for 10 minutes. </w:t>
-      </w:r>
-      <w:r>
-        <w:rPr>
-          <w:rFonts w:ascii="Times New Roman" w:hAnsi="Times New Roman" w:cs="Times New Roman"/>
-          <w:iCs/>
-        </w:rPr>
-        <w:t xml:space="preserve">We used the following conditions for PCR amplification for the </w:t>
-      </w:r>
-      <w:r>
-        <w:rPr>
-          <w:rFonts w:ascii="Times New Roman" w:hAnsi="Times New Roman" w:cs="Times New Roman"/>
-          <w:iCs/>
-        </w:rPr>
-        <w:t>23S</w:t>
-      </w:r>
-      <w:r>
-        <w:rPr>
-          <w:rFonts w:ascii="Times New Roman" w:hAnsi="Times New Roman" w:cs="Times New Roman"/>
-          <w:iCs/>
-        </w:rPr>
-        <w:t xml:space="preserve">  marker</w:t>
-      </w:r>
-      <w:r>
-        <w:rPr>
-          <w:rFonts w:ascii="Times New Roman" w:hAnsi="Times New Roman" w:cs="Times New Roman"/>
-          <w:iCs/>
-        </w:rPr>
-        <w:t xml:space="preserve">: denaturation at 94 </w:t>
-      </w:r>
-      <w:r>
-        <w:rPr>
-          <w:rFonts w:ascii="Times New Roman" w:hAnsi="Times New Roman" w:cs="Times New Roman"/>
-          <w:iCs/>
-        </w:rPr>
-        <w:sym w:font="Symbol" w:char="F0B0"/>
-      </w:r>
-      <w:r>
-        <w:rPr>
-          <w:rFonts w:ascii="Times New Roman" w:hAnsi="Times New Roman" w:cs="Times New Roman"/>
-          <w:iCs/>
-        </w:rPr>
-        <w:t xml:space="preserve">C for 3 minutes, followed by 40 cycles of 30 seconds at 94 </w:t>
-      </w:r>
-      <w:r>
-        <w:rPr>
-          <w:rFonts w:ascii="Times New Roman" w:hAnsi="Times New Roman" w:cs="Times New Roman"/>
-          <w:iCs/>
-        </w:rPr>
-        <w:sym w:font="Symbol" w:char="F0B0"/>
-      </w:r>
-      <w:r>
-        <w:rPr>
-          <w:rFonts w:ascii="Times New Roman" w:hAnsi="Times New Roman" w:cs="Times New Roman"/>
-          <w:iCs/>
-        </w:rPr>
-        <w:t xml:space="preserve">C, 45 seconds at 55 </w:t>
-      </w:r>
-      <w:r>
-        <w:rPr>
-          <w:rFonts w:ascii="Times New Roman" w:hAnsi="Times New Roman" w:cs="Times New Roman"/>
-          <w:iCs/>
-        </w:rPr>
-        <w:sym w:font="Symbol" w:char="F0B0"/>
-      </w:r>
-      <w:r>
-        <w:rPr>
-          <w:rFonts w:ascii="Times New Roman" w:hAnsi="Times New Roman" w:cs="Times New Roman"/>
-          <w:iCs/>
-        </w:rPr>
-        <w:t xml:space="preserve">C, and 1 minute at 72 </w:t>
-      </w:r>
-      <w:r>
-        <w:rPr>
-          <w:rFonts w:ascii="Times New Roman" w:hAnsi="Times New Roman" w:cs="Times New Roman"/>
-          <w:iCs/>
-        </w:rPr>
-        <w:sym w:font="Symbol" w:char="F0B0"/>
-      </w:r>
-      <w:r>
-        <w:rPr>
-          <w:rFonts w:ascii="Times New Roman" w:hAnsi="Times New Roman" w:cs="Times New Roman"/>
-          <w:iCs/>
-        </w:rPr>
-        <w:t xml:space="preserve">C, then a final elongation at 72 </w:t>
-      </w:r>
-      <w:r>
-        <w:rPr>
-          <w:rFonts w:ascii="Times New Roman" w:hAnsi="Times New Roman" w:cs="Times New Roman"/>
-          <w:iCs/>
-        </w:rPr>
-        <w:sym w:font="Symbol" w:char="F0B0"/>
-      </w:r>
-      <w:r>
-        <w:rPr>
-          <w:rFonts w:ascii="Times New Roman" w:hAnsi="Times New Roman" w:cs="Times New Roman"/>
-          <w:iCs/>
-        </w:rPr>
-        <w:t xml:space="preserve">C for 10 minutes. </w:t>
-      </w:r>
-      <w:r>
-        <w:rPr>
-          <w:rFonts w:ascii="Times New Roman" w:hAnsi="Times New Roman" w:cs="Times New Roman"/>
-          <w:iCs/>
-        </w:rPr>
-        <w:t>Following the</w:t>
-      </w:r>
-      <w:r>
-        <w:rPr>
-          <w:rFonts w:ascii="Times New Roman" w:hAnsi="Times New Roman" w:cs="Times New Roman"/>
-          <w:iCs/>
-        </w:rPr>
-        <w:t xml:space="preserve"> PCR amplification</w:t>
-      </w:r>
-      <w:r>
-        <w:rPr>
-          <w:rFonts w:ascii="Times New Roman" w:hAnsi="Times New Roman" w:cs="Times New Roman"/>
-          <w:iCs/>
-        </w:rPr>
-        <w:t>s</w:t>
-      </w:r>
-      <w:r>
-        <w:rPr>
-          <w:rFonts w:ascii="Times New Roman" w:hAnsi="Times New Roman" w:cs="Times New Roman"/>
-          <w:iCs/>
-        </w:rPr>
-        <w:t>,</w:t>
-      </w:r>
-      <w:r>
-        <w:rPr>
-          <w:rFonts w:ascii="Times New Roman" w:hAnsi="Times New Roman" w:cs="Times New Roman"/>
-          <w:iCs/>
-        </w:rPr>
-        <w:t xml:space="preserve"> we visually </w:t>
-      </w:r>
-      <w:r>
-        <w:rPr>
-          <w:rFonts w:ascii="Times New Roman" w:hAnsi="Times New Roman" w:cs="Times New Roman"/>
-          <w:iCs/>
-        </w:rPr>
-        <w:t>inspected</w:t>
-      </w:r>
-      <w:r>
-        <w:rPr>
-          <w:rFonts w:ascii="Times New Roman" w:hAnsi="Times New Roman" w:cs="Times New Roman"/>
-          <w:iCs/>
-        </w:rPr>
-        <w:t xml:space="preserve"> each reaction</w:t>
-      </w:r>
-      <w:r>
-        <w:rPr>
-          <w:rFonts w:ascii="Times New Roman" w:hAnsi="Times New Roman" w:cs="Times New Roman"/>
-          <w:iCs/>
-        </w:rPr>
-        <w:t xml:space="preserve"> </w:t>
-      </w:r>
-      <w:r>
-        <w:rPr>
-          <w:rFonts w:ascii="Times New Roman" w:hAnsi="Times New Roman" w:cs="Times New Roman"/>
-          <w:iCs/>
-        </w:rPr>
-        <w:t>w</w:t>
-      </w:r>
-      <w:r>
-        <w:rPr>
-          <w:rFonts w:ascii="Times New Roman" w:hAnsi="Times New Roman" w:cs="Times New Roman"/>
-          <w:iCs/>
-        </w:rPr>
-        <w:t>ith</w:t>
-      </w:r>
-      <w:r>
-        <w:rPr>
-          <w:rFonts w:ascii="Times New Roman" w:hAnsi="Times New Roman" w:cs="Times New Roman"/>
-          <w:iCs/>
-        </w:rPr>
-        <w:t xml:space="preserve"> </w:t>
-      </w:r>
-      <w:r>
-        <w:rPr>
-          <w:rFonts w:ascii="Times New Roman" w:hAnsi="Times New Roman" w:cs="Times New Roman"/>
-          <w:iCs/>
-        </w:rPr>
-        <w:t xml:space="preserve">a 2% agarose gel. </w:t>
+        <w:t>with</w:t>
+      </w:r>
+      <w:r>
+        <w:rPr>
+          <w:rFonts w:ascii="Times New Roman" w:hAnsi="Times New Roman" w:cs="Times New Roman"/>
+          <w:iCs/>
+        </w:rPr>
+        <w:t xml:space="preserve"> a 2% agarose gel. </w:t>
       </w:r>
     </w:p>
     <w:p>
@@ -1360,49 +1359,14 @@
           <w:rFonts w:ascii="Times New Roman" w:hAnsi="Times New Roman" w:cs="Times New Roman"/>
           <w:iCs/>
         </w:rPr>
-        <w:t>The following l</w:t>
-      </w:r>
-      <w:r>
-        <w:rPr>
-          <w:rFonts w:ascii="Times New Roman" w:hAnsi="Times New Roman" w:cs="Times New Roman"/>
-          <w:iCs/>
-        </w:rPr>
-        <w:t>ibrary preparation and sequencing protocols apply to both the COI and 23S gen</w:t>
-      </w:r>
-      <w:r>
-        <w:rPr>
-          <w:rFonts w:ascii="Times New Roman" w:hAnsi="Times New Roman" w:cs="Times New Roman"/>
-          <w:iCs/>
-        </w:rPr>
-        <w:t>e</w:t>
-      </w:r>
-      <w:r>
-        <w:rPr>
-          <w:rFonts w:ascii="Times New Roman" w:hAnsi="Times New Roman" w:cs="Times New Roman"/>
-          <w:iCs/>
-        </w:rPr>
-        <w:t>.</w:t>
-      </w:r>
-      <w:r>
-        <w:rPr>
-          <w:rFonts w:ascii="Times New Roman" w:hAnsi="Times New Roman" w:cs="Times New Roman"/>
-          <w:iCs/>
-        </w:rPr>
-        <w:t xml:space="preserve"> </w:t>
-      </w:r>
-      <w:r>
-        <w:rPr>
-          <w:rFonts w:ascii="Times New Roman" w:hAnsi="Times New Roman" w:cs="Times New Roman"/>
-          <w:iCs/>
-        </w:rPr>
-        <w:t>We performed c</w:t>
-      </w:r>
-      <w:r>
-        <w:rPr>
-          <w:rFonts w:ascii="Times New Roman" w:hAnsi="Times New Roman" w:cs="Times New Roman"/>
-          <w:iCs/>
-        </w:rPr>
-        <w:t xml:space="preserve">lean-ups by incubating amplicons with Exo1/SAP for 30 minutes at 37 </w:t>
+        <w:t>The following library preparation and sequencing protocols apply to both the COI and 23S gene. We performed c</w:t>
+      </w:r>
+      <w:r>
+        <w:rPr>
+          <w:rFonts w:ascii="Times New Roman" w:hAnsi="Times New Roman" w:cs="Times New Roman"/>
+          <w:iCs/>
+        </w:rPr>
+        <w:t>lean-ups by incubating amplicons with Exo1/SAP for 30 min at 37</w:t>
       </w:r>
       <w:r>
         <w:rPr>
@@ -1416,7 +1380,7 @@
           <w:rFonts w:ascii="Times New Roman" w:hAnsi="Times New Roman" w:cs="Times New Roman"/>
           <w:iCs/>
         </w:rPr>
-        <w:t xml:space="preserve">C, followed by inactivation at 95 </w:t>
+        <w:t>C, followed by inactivation at 95</w:t>
       </w:r>
       <w:r>
         <w:rPr>
@@ -1430,7 +1394,7 @@
           <w:rFonts w:ascii="Times New Roman" w:hAnsi="Times New Roman" w:cs="Times New Roman"/>
           <w:iCs/>
         </w:rPr>
-        <w:t>C for 5 minutes</w:t>
+        <w:t>C for 5 min</w:t>
       </w:r>
       <w:r>
         <w:rPr>
@@ -1458,7 +1422,7 @@
           <w:rFonts w:ascii="Times New Roman" w:hAnsi="Times New Roman" w:cs="Times New Roman"/>
           <w:iCs/>
         </w:rPr>
-        <w:t xml:space="preserve">the products at -20 </w:t>
+        <w:t>the products at -20</w:t>
       </w:r>
       <w:r>
         <w:rPr>
@@ -1542,14 +1506,84 @@
           <w:rFonts w:ascii="Times New Roman" w:hAnsi="Times New Roman" w:cs="Times New Roman"/>
           <w:iCs/>
         </w:rPr>
-        <w:t>l of template DNA</w:t>
-      </w:r>
-      <w:r>
-        <w:rPr>
-          <w:rFonts w:ascii="Times New Roman" w:hAnsi="Times New Roman" w:cs="Times New Roman"/>
-          <w:iCs/>
-        </w:rPr>
-        <w:t xml:space="preserve"> under </w:t>
+        <w:t>L</w:t>
+      </w:r>
+      <w:r>
+        <w:rPr>
+          <w:rFonts w:ascii="Times New Roman" w:hAnsi="Times New Roman" w:cs="Times New Roman"/>
+          <w:iCs/>
+        </w:rPr>
+        <w:t xml:space="preserve"> of template DNA</w:t>
+      </w:r>
+      <w:r>
+        <w:rPr>
+          <w:rFonts w:ascii="Times New Roman" w:hAnsi="Times New Roman" w:cs="Times New Roman"/>
+          <w:iCs/>
+        </w:rPr>
+        <w:t xml:space="preserve"> under the following conditions: </w:t>
+      </w:r>
+      <w:r>
+        <w:rPr>
+          <w:rFonts w:ascii="Times New Roman" w:hAnsi="Times New Roman" w:cs="Times New Roman"/>
+          <w:iCs/>
+        </w:rPr>
+        <w:t>denaturation at 95</w:t>
+      </w:r>
+      <w:r>
+        <w:rPr>
+          <w:rFonts w:ascii="Times New Roman" w:hAnsi="Times New Roman" w:cs="Times New Roman"/>
+          <w:iCs/>
+        </w:rPr>
+        <w:sym w:font="Symbol" w:char="F0B0"/>
+      </w:r>
+      <w:r>
+        <w:rPr>
+          <w:rFonts w:ascii="Times New Roman" w:hAnsi="Times New Roman" w:cs="Times New Roman"/>
+          <w:iCs/>
+        </w:rPr>
+        <w:t xml:space="preserve">C for 3 min, followed by 8 cycles </w:t>
+      </w:r>
+      <w:r>
+        <w:rPr>
+          <w:rFonts w:ascii="Times New Roman" w:hAnsi="Times New Roman" w:cs="Times New Roman"/>
+          <w:iCs/>
+        </w:rPr>
+        <w:t>at</w:t>
+      </w:r>
+      <w:r>
+        <w:rPr>
+          <w:rFonts w:ascii="Times New Roman" w:hAnsi="Times New Roman" w:cs="Times New Roman"/>
+          <w:iCs/>
+        </w:rPr>
+        <w:t xml:space="preserve"> 95</w:t>
+      </w:r>
+      <w:r>
+        <w:rPr>
+          <w:rFonts w:ascii="Times New Roman" w:hAnsi="Times New Roman" w:cs="Times New Roman"/>
+          <w:iCs/>
+        </w:rPr>
+        <w:sym w:font="Symbol" w:char="F0B0"/>
+      </w:r>
+      <w:r>
+        <w:rPr>
+          <w:rFonts w:ascii="Times New Roman" w:hAnsi="Times New Roman" w:cs="Times New Roman"/>
+          <w:iCs/>
+        </w:rPr>
+        <w:t>C for 30 s, 55</w:t>
+      </w:r>
+      <w:r>
+        <w:rPr>
+          <w:rFonts w:ascii="Times New Roman" w:hAnsi="Times New Roman" w:cs="Times New Roman"/>
+          <w:iCs/>
+        </w:rPr>
+        <w:sym w:font="Symbol" w:char="F0B0"/>
+      </w:r>
+      <w:r>
+        <w:rPr>
+          <w:rFonts w:ascii="Times New Roman" w:hAnsi="Times New Roman" w:cs="Times New Roman"/>
+          <w:iCs/>
+        </w:rPr>
+        <w:t xml:space="preserve">C for 30 s, </w:t>
       </w:r>
       <w:r>
         <w:rPr>
@@ -1557,14 +1591,7 @@
           <w:iCs/>
         </w:rPr>
         <w:lastRenderedPageBreak/>
-        <w:t xml:space="preserve">the following conditions: </w:t>
-      </w:r>
-      <w:r>
-        <w:rPr>
-          <w:rFonts w:ascii="Times New Roman" w:hAnsi="Times New Roman" w:cs="Times New Roman"/>
-          <w:iCs/>
-        </w:rPr>
-        <w:t xml:space="preserve">denaturation at 95 </w:t>
+        <w:t>and 72</w:t>
       </w:r>
       <w:r>
         <w:rPr>
@@ -1578,49 +1605,7 @@
           <w:rFonts w:ascii="Times New Roman" w:hAnsi="Times New Roman" w:cs="Times New Roman"/>
           <w:iCs/>
         </w:rPr>
-        <w:t xml:space="preserve">C for 3 minutes, followed by 8 cycles of 95 </w:t>
-      </w:r>
-      <w:r>
-        <w:rPr>
-          <w:rFonts w:ascii="Times New Roman" w:hAnsi="Times New Roman" w:cs="Times New Roman"/>
-          <w:iCs/>
-        </w:rPr>
-        <w:sym w:font="Symbol" w:char="F0B0"/>
-      </w:r>
-      <w:r>
-        <w:rPr>
-          <w:rFonts w:ascii="Times New Roman" w:hAnsi="Times New Roman" w:cs="Times New Roman"/>
-          <w:iCs/>
-        </w:rPr>
-        <w:t xml:space="preserve">C for 30 seconds, 55 </w:t>
-      </w:r>
-      <w:r>
-        <w:rPr>
-          <w:rFonts w:ascii="Times New Roman" w:hAnsi="Times New Roman" w:cs="Times New Roman"/>
-          <w:iCs/>
-        </w:rPr>
-        <w:sym w:font="Symbol" w:char="F0B0"/>
-      </w:r>
-      <w:r>
-        <w:rPr>
-          <w:rFonts w:ascii="Times New Roman" w:hAnsi="Times New Roman" w:cs="Times New Roman"/>
-          <w:iCs/>
-        </w:rPr>
-        <w:t xml:space="preserve">C for 30 seconds, and 72 </w:t>
-      </w:r>
-      <w:r>
-        <w:rPr>
-          <w:rFonts w:ascii="Times New Roman" w:hAnsi="Times New Roman" w:cs="Times New Roman"/>
-          <w:iCs/>
-        </w:rPr>
-        <w:sym w:font="Symbol" w:char="F0B0"/>
-      </w:r>
-      <w:r>
-        <w:rPr>
-          <w:rFonts w:ascii="Times New Roman" w:hAnsi="Times New Roman" w:cs="Times New Roman"/>
-          <w:iCs/>
-        </w:rPr>
-        <w:t>C for 30 seconds. Each reaction was visually inspected with a 2% agarose gel to ensure successful amplification.</w:t>
+        <w:t>C for 30 s. Each reaction was visually inspected with a 2% agarose gel to ensure successful amplification.</w:t>
       </w:r>
     </w:p>
     <w:p>
@@ -1658,7 +1643,14 @@
           <w:rFonts w:ascii="Times New Roman" w:hAnsi="Times New Roman" w:cs="Times New Roman"/>
           <w:iCs/>
         </w:rPr>
-        <w:t xml:space="preserve">l of each indexed amplicon with the </w:t>
+        <w:t>L</w:t>
+      </w:r>
+      <w:r>
+        <w:rPr>
+          <w:rFonts w:ascii="Times New Roman" w:hAnsi="Times New Roman" w:cs="Times New Roman"/>
+          <w:iCs/>
+        </w:rPr>
+        <w:t xml:space="preserve"> of each indexed amplicon with the </w:t>
       </w:r>
       <w:proofErr w:type="spellStart"/>
       <w:r>
@@ -1702,7 +1694,14 @@
           <w:rFonts w:ascii="Times New Roman" w:hAnsi="Times New Roman" w:cs="Times New Roman"/>
           <w:iCs/>
         </w:rPr>
-        <w:t>l of each sampl</w:t>
+        <w:t>L</w:t>
+      </w:r>
+      <w:r>
+        <w:rPr>
+          <w:rFonts w:ascii="Times New Roman" w:hAnsi="Times New Roman" w:cs="Times New Roman"/>
+          <w:iCs/>
+        </w:rPr>
+        <w:t xml:space="preserve"> of each sampl</w:t>
       </w:r>
       <w:r>
         <w:rPr>
@@ -1792,7 +1791,21 @@
           <w:rFonts w:ascii="Times New Roman" w:hAnsi="Times New Roman" w:cs="Times New Roman"/>
           <w:iCs/>
         </w:rPr>
-        <w:t xml:space="preserve"> to remove &lt;200 bp amplicons, sample</w:t>
+        <w:t xml:space="preserve"> to remove &lt;</w:t>
+      </w:r>
+      <w:r>
+        <w:rPr>
+          <w:rFonts w:ascii="Times New Roman" w:hAnsi="Times New Roman" w:cs="Times New Roman"/>
+          <w:iCs/>
+        </w:rPr>
+        <w:t xml:space="preserve"> </w:t>
+      </w:r>
+      <w:r>
+        <w:rPr>
+          <w:rFonts w:ascii="Times New Roman" w:hAnsi="Times New Roman" w:cs="Times New Roman"/>
+          <w:iCs/>
+        </w:rPr>
+        <w:t>200 bp amplicons, sample</w:t>
       </w:r>
       <w:r>
         <w:rPr>
@@ -2140,7 +2153,23 @@
           <w:rFonts w:ascii="Times New Roman" w:hAnsi="Times New Roman" w:cs="Times New Roman"/>
           <w:iCs/>
         </w:rPr>
-        <w:t>(Edgar and Flyvbjerg 2015)</w:t>
+        <w:t xml:space="preserve">(Edgar and </w:t>
+      </w:r>
+      <w:proofErr w:type="spellStart"/>
+      <w:r>
+        <w:rPr>
+          <w:rFonts w:ascii="Times New Roman" w:hAnsi="Times New Roman" w:cs="Times New Roman"/>
+          <w:iCs/>
+        </w:rPr>
+        <w:t>Flyvbjerg</w:t>
+      </w:r>
+      <w:proofErr w:type="spellEnd"/>
+      <w:r>
+        <w:rPr>
+          <w:rFonts w:ascii="Times New Roman" w:hAnsi="Times New Roman" w:cs="Times New Roman"/>
+          <w:iCs/>
+        </w:rPr>
+        <w:t xml:space="preserve"> 2015)</w:t>
       </w:r>
       <w:r>
         <w:rPr>
@@ -2154,14 +2183,7 @@
           <w:rFonts w:ascii="Times New Roman" w:hAnsi="Times New Roman" w:cs="Times New Roman"/>
           <w:iCs/>
         </w:rPr>
-        <w:t>,</w:t>
-      </w:r>
-      <w:r>
-        <w:rPr>
-          <w:rFonts w:ascii="Times New Roman" w:hAnsi="Times New Roman" w:cs="Times New Roman"/>
-          <w:iCs/>
-        </w:rPr>
-        <w:t xml:space="preserve"> and all sequences</w:t>
+        <w:t>, and all sequences</w:t>
       </w:r>
       <w:r>
         <w:rPr>
@@ -2238,21 +2260,7 @@
           <w:rFonts w:ascii="Times New Roman" w:hAnsi="Times New Roman" w:cs="Times New Roman"/>
           <w:iCs/>
         </w:rPr>
-        <w:t>s</w:t>
-      </w:r>
-      <w:r>
-        <w:rPr>
-          <w:rFonts w:ascii="Times New Roman" w:hAnsi="Times New Roman" w:cs="Times New Roman"/>
-          <w:iCs/>
-        </w:rPr>
-        <w:t>,</w:t>
-      </w:r>
-      <w:r>
-        <w:rPr>
-          <w:rFonts w:ascii="Times New Roman" w:hAnsi="Times New Roman" w:cs="Times New Roman"/>
-          <w:iCs/>
-        </w:rPr>
-        <w:t xml:space="preserve"> and t</w:t>
+        <w:t>s, and t</w:t>
       </w:r>
       <w:r>
         <w:rPr>
@@ -2294,7 +2302,56 @@
           <w:rFonts w:ascii="Times New Roman" w:hAnsi="Times New Roman" w:cs="Times New Roman"/>
           <w:iCs/>
         </w:rPr>
-        <w:t xml:space="preserve">mapping them against a 23S </w:t>
+        <w:t>mapping them against a 23S database from Silva</w:t>
+      </w:r>
+      <w:r>
+        <w:rPr>
+          <w:rFonts w:ascii="Times New Roman" w:hAnsi="Times New Roman" w:cs="Times New Roman"/>
+          <w:iCs/>
+        </w:rPr>
+        <w:t xml:space="preserve"> </w:t>
+      </w:r>
+      <w:r>
+        <w:rPr>
+          <w:rFonts w:ascii="Times New Roman" w:hAnsi="Times New Roman" w:cs="Times New Roman"/>
+          <w:iCs/>
+        </w:rPr>
+        <w:fldChar w:fldCharType="begin"/>
+      </w:r>
+      <w:r>
+        <w:rPr>
+          <w:rFonts w:ascii="Times New Roman" w:hAnsi="Times New Roman" w:cs="Times New Roman"/>
+          <w:iCs/>
+        </w:rPr>
+        <w:instrText xml:space="preserve"> ADDIN ZOTERO_ITEM CSL_CITATION {"citationID":"a17c4o16jep","properties":{"formattedCitation":"(Yilmaz et al. 2013)","plainCitation":"(Yilmaz et al. 2013)","noteIndex":0},"citationItems":[{"id":2356,"uris":["http://zotero.org/users/3131818/items/VWB5Q2GV"],"uri":["http://zotero.org/users/3131818/items/VWB5Q2GV"],"itemData":{"id":2356,"type":"article-journal","container-title":"Nucleic acids research","ISSN":"1362-4962","issue":"D1","journalAbbreviation":"Nucleic acids research","page":"D643-D648","title":"The SILVA and “all-species living tree project (LTP)” taxonomic frameworks","volume":"42","author":[{"family":"Yilmaz","given":"Pelin"},{"family":"Parfrey","given":"Laura Wegener"},{"family":"Yarza","given":"Pablo"},{"family":"Gerken","given":"Jan"},{"family":"Pruesse","given":"Elmar"},{"family":"Quast","given":"Christian"},{"family":"Schweer","given":"Timmy"},{"family":"Peplies","given":"Jörg"},{"family":"Ludwig","given":"Wolfgang"},{"family":"Glöckner","given":"Frank Oliver"}],"issued":{"date-parts":[["2013"]]}}}],"schema":"https://github.com/citation-style-language/schema/raw/master/csl-citation.json"} </w:instrText>
+      </w:r>
+      <w:r>
+        <w:rPr>
+          <w:rFonts w:ascii="Times New Roman" w:hAnsi="Times New Roman" w:cs="Times New Roman"/>
+          <w:iCs/>
+        </w:rPr>
+        <w:fldChar w:fldCharType="separate"/>
+      </w:r>
+      <w:r>
+        <w:rPr>
+          <w:rFonts w:ascii="Times New Roman" w:hAnsi="Times New Roman" w:cs="Times New Roman"/>
+          <w:iCs/>
+        </w:rPr>
+        <w:t>(Yilmaz et al. 2013)</w:t>
+      </w:r>
+      <w:r>
+        <w:rPr>
+          <w:rFonts w:ascii="Times New Roman" w:hAnsi="Times New Roman" w:cs="Times New Roman"/>
+          <w:iCs/>
+        </w:rPr>
+        <w:fldChar w:fldCharType="end"/>
+      </w:r>
+      <w:r>
+        <w:rPr>
+          <w:rFonts w:ascii="Times New Roman" w:hAnsi="Times New Roman" w:cs="Times New Roman"/>
+          <w:iCs/>
+        </w:rPr>
+        <w:t xml:space="preserve">, specifying zero deviations to ensure mapping accuracy. </w:t>
       </w:r>
       <w:r>
         <w:rPr>
@@ -2302,7 +2359,7 @@
           <w:iCs/>
         </w:rPr>
         <w:lastRenderedPageBreak/>
-        <w:t>database from Silva</w:t>
+        <w:t>Consensus taxonomy was generated from the hit tables, first considering 100% matches, then decreasing by 1% until hits were available for each ESV. Taxonomy that was present in at least 90% of the hits was reported; otherwise, an “NA” was assigned when several different taxa matched the ESV. For error reduction due to misidentified taxa, the bracket was increased to 2% when matches of 97% and higher were present, but no family-level or lower taxonomy was assigned.</w:t>
       </w:r>
       <w:r>
         <w:rPr>
@@ -2316,70 +2373,35 @@
           <w:rFonts w:ascii="Times New Roman" w:hAnsi="Times New Roman" w:cs="Times New Roman"/>
           <w:iCs/>
         </w:rPr>
-        <w:fldChar w:fldCharType="begin"/>
-      </w:r>
-      <w:r>
-        <w:rPr>
-          <w:rFonts w:ascii="Times New Roman" w:hAnsi="Times New Roman" w:cs="Times New Roman"/>
-          <w:iCs/>
-        </w:rPr>
-        <w:instrText xml:space="preserve"> ADDIN ZOTERO_ITEM CSL_CITATION {"citationID":"a17c4o16jep","properties":{"formattedCitation":"(Yilmaz et al. 2013)","plainCitation":"(Yilmaz et al. 2013)","noteIndex":0},"citationItems":[{"id":2356,"uris":["http://zotero.org/users/3131818/items/VWB5Q2GV"],"uri":["http://zotero.org/users/3131818/items/VWB5Q2GV"],"itemData":{"id":2356,"type":"article-journal","container-title":"Nucleic acids research","ISSN":"1362-4962","issue":"D1","journalAbbreviation":"Nucleic acids research","page":"D643-D648","title":"The SILVA and “all-species living tree project (LTP)” taxonomic frameworks","volume":"42","author":[{"family":"Yilmaz","given":"Pelin"},{"family":"Parfrey","given":"Laura Wegener"},{"family":"Yarza","given":"Pablo"},{"family":"Gerken","given":"Jan"},{"family":"Pruesse","given":"Elmar"},{"family":"Quast","given":"Christian"},{"family":"Schweer","given":"Timmy"},{"family":"Peplies","given":"Jörg"},{"family":"Ludwig","given":"Wolfgang"},{"family":"Glöckner","given":"Frank Oliver"}],"issued":{"date-parts":[["2013"]]}}}],"schema":"https://github.com/citation-style-language/schema/raw/master/csl-citation.json"} </w:instrText>
-      </w:r>
-      <w:r>
-        <w:rPr>
-          <w:rFonts w:ascii="Times New Roman" w:hAnsi="Times New Roman" w:cs="Times New Roman"/>
-          <w:iCs/>
-        </w:rPr>
-        <w:fldChar w:fldCharType="separate"/>
-      </w:r>
-      <w:r>
-        <w:rPr>
-          <w:rFonts w:ascii="Times New Roman" w:hAnsi="Times New Roman" w:cs="Times New Roman"/>
-          <w:iCs/>
-        </w:rPr>
-        <w:t>(Yilmaz et al. 2013)</w:t>
-      </w:r>
-      <w:r>
-        <w:rPr>
-          <w:rFonts w:ascii="Times New Roman" w:hAnsi="Times New Roman" w:cs="Times New Roman"/>
-          <w:iCs/>
-        </w:rPr>
-        <w:fldChar w:fldCharType="end"/>
-      </w:r>
-      <w:r>
-        <w:rPr>
-          <w:rFonts w:ascii="Times New Roman" w:hAnsi="Times New Roman" w:cs="Times New Roman"/>
-          <w:iCs/>
-        </w:rPr>
-        <w:t>, specifying zero deviations to ensure mapping accuracy. Consensus taxonomy was generated from the hit tables, first considering 100% matches, then decreasing by 1% until hits were available for each ESV. Taxonomy that was present in at least 90% of the hits was reported; otherwise, an “NA” was assigned when several different taxa matched the ESV. For error reduction due to misidentified taxa, the bracket was increased to 2% when matches of 97% and higher were present, but no family-level or lower taxonomy was assigned.</w:t>
-      </w:r>
-      <w:r>
-        <w:rPr>
-          <w:rFonts w:ascii="Times New Roman" w:hAnsi="Times New Roman" w:cs="Times New Roman"/>
-          <w:iCs/>
-        </w:rPr>
-        <w:t xml:space="preserve"> </w:t>
-      </w:r>
-      <w:r>
-        <w:rPr>
-          <w:rFonts w:ascii="Times New Roman" w:hAnsi="Times New Roman" w:cs="Times New Roman"/>
-          <w:iCs/>
-        </w:rPr>
-        <w:t xml:space="preserve">Finally, we removed all self-hits from the </w:t>
-      </w:r>
-      <w:r>
-        <w:rPr>
-          <w:rFonts w:ascii="Times New Roman" w:hAnsi="Times New Roman" w:cs="Times New Roman"/>
-          <w:iCs/>
-        </w:rPr>
-        <w:t>COI</w:t>
-      </w:r>
-      <w:r>
-        <w:rPr>
-          <w:rFonts w:ascii="Times New Roman" w:hAnsi="Times New Roman" w:cs="Times New Roman"/>
-          <w:iCs/>
-        </w:rPr>
-        <w:t xml:space="preserve"> </w:t>
+        <w:t>W</w:t>
+      </w:r>
+      <w:r>
+        <w:rPr>
+          <w:rFonts w:ascii="Times New Roman" w:hAnsi="Times New Roman" w:cs="Times New Roman"/>
+          <w:iCs/>
+        </w:rPr>
+        <w:t>e</w:t>
+      </w:r>
+      <w:r>
+        <w:rPr>
+          <w:rFonts w:ascii="Times New Roman" w:hAnsi="Times New Roman" w:cs="Times New Roman"/>
+          <w:iCs/>
+        </w:rPr>
+        <w:t xml:space="preserve"> then</w:t>
+      </w:r>
+      <w:r>
+        <w:rPr>
+          <w:rFonts w:ascii="Times New Roman" w:hAnsi="Times New Roman" w:cs="Times New Roman"/>
+          <w:iCs/>
+        </w:rPr>
+        <w:t xml:space="preserve"> removed all self-hits from the </w:t>
+      </w:r>
+      <w:r>
+        <w:rPr>
+          <w:rFonts w:ascii="Times New Roman" w:hAnsi="Times New Roman" w:cs="Times New Roman"/>
+          <w:iCs/>
+        </w:rPr>
+        <w:t xml:space="preserve">COI </w:t>
       </w:r>
       <w:r>
         <w:rPr>
@@ -2393,14 +2415,28 @@
           <w:rFonts w:ascii="Times New Roman" w:hAnsi="Times New Roman" w:cs="Times New Roman"/>
           <w:iCs/>
         </w:rPr>
-        <w:t xml:space="preserve"> which likely resulted from sequencing the host tissue</w:t>
-      </w:r>
-      <w:r>
-        <w:rPr>
-          <w:rFonts w:ascii="Times New Roman" w:hAnsi="Times New Roman" w:cs="Times New Roman"/>
-          <w:iCs/>
-        </w:rPr>
-        <w:t>.</w:t>
+        <w:t xml:space="preserve"> which resulted from sequencing the host tissue</w:t>
+      </w:r>
+      <w:r>
+        <w:rPr>
+          <w:rFonts w:ascii="Times New Roman" w:hAnsi="Times New Roman" w:cs="Times New Roman"/>
+          <w:iCs/>
+        </w:rPr>
+        <w:t xml:space="preserve">, and omitted all ESVs that only had a single sequence read across the entire dataset. For the network analysis, we also removed all ESVs that were only used by a single individual to ensure convergence of the modularity metric. Further detail on the treatment of the assembled sequencing datasets is provided in the appended </w:t>
+      </w:r>
+      <w:r>
+        <w:rPr>
+          <w:rFonts w:ascii="Times New Roman" w:hAnsi="Times New Roman" w:cs="Times New Roman"/>
+          <w:i/>
+        </w:rPr>
+        <w:t xml:space="preserve">R </w:t>
+      </w:r>
+      <w:r>
+        <w:rPr>
+          <w:rFonts w:ascii="Times New Roman" w:hAnsi="Times New Roman" w:cs="Times New Roman"/>
+          <w:iCs/>
+        </w:rPr>
+        <w:t>script.</w:t>
       </w:r>
     </w:p>
     <w:p>
@@ -2460,7 +2496,35 @@
         <w:rPr>
           <w:rFonts w:ascii="Times New Roman" w:hAnsi="Times New Roman" w:cs="Times New Roman"/>
         </w:rPr>
-        <w:t>Camacho, C., G. Coulouris, V. Avagyan, N. Ma, J. Papadopoulos, K. Bealer, and T. L. Madden. 2009. BLAST+: architecture and applications. BMC bioinformatics 10:421.</w:t>
+        <w:t xml:space="preserve">Camacho, C., G. </w:t>
+      </w:r>
+      <w:proofErr w:type="spellStart"/>
+      <w:r>
+        <w:rPr>
+          <w:rFonts w:ascii="Times New Roman" w:hAnsi="Times New Roman" w:cs="Times New Roman"/>
+        </w:rPr>
+        <w:t>Coulouris</w:t>
+      </w:r>
+      <w:proofErr w:type="spellEnd"/>
+      <w:r>
+        <w:rPr>
+          <w:rFonts w:ascii="Times New Roman" w:hAnsi="Times New Roman" w:cs="Times New Roman"/>
+        </w:rPr>
+        <w:t xml:space="preserve">, V. Avagyan, N. Ma, J. Papadopoulos, K. </w:t>
+      </w:r>
+      <w:proofErr w:type="spellStart"/>
+      <w:r>
+        <w:rPr>
+          <w:rFonts w:ascii="Times New Roman" w:hAnsi="Times New Roman" w:cs="Times New Roman"/>
+        </w:rPr>
+        <w:t>Bealer</w:t>
+      </w:r>
+      <w:proofErr w:type="spellEnd"/>
+      <w:r>
+        <w:rPr>
+          <w:rFonts w:ascii="Times New Roman" w:hAnsi="Times New Roman" w:cs="Times New Roman"/>
+        </w:rPr>
+        <w:t>, and T. L. Madden. 2009. BLAST+: architecture and applications. BMC bioinformatics 10:421.</w:t>
       </w:r>
     </w:p>
     <w:p>
@@ -2474,7 +2538,35 @@
         <w:rPr>
           <w:rFonts w:ascii="Times New Roman" w:hAnsi="Times New Roman" w:cs="Times New Roman"/>
         </w:rPr>
-        <w:t>Cannon, M., J. Hester, A. Shalkhauser, E. R. Chan, K. Logue, S. T. Small, and D. Serre. 2016. In silico assessment of primers for eDNA studies using PrimerTree and application to characterize the biodiversity surrounding the Cuyahoga River. Scientific reports 6:22908.</w:t>
+        <w:t xml:space="preserve">Cannon, M., J. Hester, A. </w:t>
+      </w:r>
+      <w:proofErr w:type="spellStart"/>
+      <w:r>
+        <w:rPr>
+          <w:rFonts w:ascii="Times New Roman" w:hAnsi="Times New Roman" w:cs="Times New Roman"/>
+        </w:rPr>
+        <w:t>Shalkhauser</w:t>
+      </w:r>
+      <w:proofErr w:type="spellEnd"/>
+      <w:r>
+        <w:rPr>
+          <w:rFonts w:ascii="Times New Roman" w:hAnsi="Times New Roman" w:cs="Times New Roman"/>
+        </w:rPr>
+        <w:t xml:space="preserve">, E. R. Chan, K. Logue, S. T. Small, and D. Serre. 2016. In silico assessment of primers for eDNA studies using </w:t>
+      </w:r>
+      <w:proofErr w:type="spellStart"/>
+      <w:r>
+        <w:rPr>
+          <w:rFonts w:ascii="Times New Roman" w:hAnsi="Times New Roman" w:cs="Times New Roman"/>
+        </w:rPr>
+        <w:t>PrimerTree</w:t>
+      </w:r>
+      <w:proofErr w:type="spellEnd"/>
+      <w:r>
+        <w:rPr>
+          <w:rFonts w:ascii="Times New Roman" w:hAnsi="Times New Roman" w:cs="Times New Roman"/>
+        </w:rPr>
+        <w:t xml:space="preserve"> and application to characterize the biodiversity surrounding the Cuyahoga River. Scientific reports 6:22908.</w:t>
       </w:r>
     </w:p>
     <w:p>
@@ -2484,11 +2576,47 @@
           <w:rFonts w:ascii="Times New Roman" w:hAnsi="Times New Roman" w:cs="Times New Roman"/>
         </w:rPr>
       </w:pPr>
-      <w:r>
-        <w:rPr>
-          <w:rFonts w:ascii="Times New Roman" w:hAnsi="Times New Roman" w:cs="Times New Roman"/>
-        </w:rPr>
-        <w:t>Caporaso, J. G., J. Kuczynski, J. Stombaugh, K. Bittinger, F. D. Bushman, E. K. Costello, N. Fierer, A. G. Pena, J. K. Goodrich, and J. I. Gordon. 2010. QIIME allows analysis of high-throughput community sequencing data. Nature methods 7:335.</w:t>
+      <w:proofErr w:type="spellStart"/>
+      <w:r>
+        <w:rPr>
+          <w:rFonts w:ascii="Times New Roman" w:hAnsi="Times New Roman" w:cs="Times New Roman"/>
+        </w:rPr>
+        <w:t>Caporaso</w:t>
+      </w:r>
+      <w:proofErr w:type="spellEnd"/>
+      <w:r>
+        <w:rPr>
+          <w:rFonts w:ascii="Times New Roman" w:hAnsi="Times New Roman" w:cs="Times New Roman"/>
+        </w:rPr>
+        <w:t xml:space="preserve">, J. G., J. Kuczynski, J. Stombaugh, K. </w:t>
+      </w:r>
+      <w:proofErr w:type="spellStart"/>
+      <w:r>
+        <w:rPr>
+          <w:rFonts w:ascii="Times New Roman" w:hAnsi="Times New Roman" w:cs="Times New Roman"/>
+        </w:rPr>
+        <w:t>Bittinger</w:t>
+      </w:r>
+      <w:proofErr w:type="spellEnd"/>
+      <w:r>
+        <w:rPr>
+          <w:rFonts w:ascii="Times New Roman" w:hAnsi="Times New Roman" w:cs="Times New Roman"/>
+        </w:rPr>
+        <w:t xml:space="preserve">, F. D. Bushman, E. K. Costello, N. </w:t>
+      </w:r>
+      <w:proofErr w:type="spellStart"/>
+      <w:r>
+        <w:rPr>
+          <w:rFonts w:ascii="Times New Roman" w:hAnsi="Times New Roman" w:cs="Times New Roman"/>
+        </w:rPr>
+        <w:t>Fierer</w:t>
+      </w:r>
+      <w:proofErr w:type="spellEnd"/>
+      <w:r>
+        <w:rPr>
+          <w:rFonts w:ascii="Times New Roman" w:hAnsi="Times New Roman" w:cs="Times New Roman"/>
+        </w:rPr>
+        <w:t>, A. G. Pena, J. K. Goodrich, and J. I. Gordon. 2010. QIIME allows analysis of high-throughput community sequencing data. Nature methods 7:335.</w:t>
       </w:r>
     </w:p>
     <w:p>
@@ -2516,6 +2644,7 @@
         <w:rPr>
           <w:rFonts w:ascii="Times New Roman" w:hAnsi="Times New Roman" w:cs="Times New Roman"/>
         </w:rPr>
+        <w:lastRenderedPageBreak/>
         <w:t>Edgar, R. C. 2013. UPARSE: highly accurate OTU sequences from microbial amplicon reads. Nature methods 10:996.</w:t>
       </w:r>
     </w:p>
@@ -2530,7 +2659,6 @@
         <w:rPr>
           <w:rFonts w:ascii="Times New Roman" w:hAnsi="Times New Roman" w:cs="Times New Roman"/>
         </w:rPr>
-        <w:lastRenderedPageBreak/>
         <w:t>Edgar, R. C. 2016. UNOISE2: improved error-correction for Illumina 16S and ITS amplicon sequencing. BioRxiv:081257.</w:t>
       </w:r>
     </w:p>
@@ -2545,7 +2673,21 @@
         <w:rPr>
           <w:rFonts w:ascii="Times New Roman" w:hAnsi="Times New Roman" w:cs="Times New Roman"/>
         </w:rPr>
-        <w:t>Edgar, R. C., and H. Flyvbjerg. 2015. Error filtering, pair assembly and error correction for next-generation sequencing reads. Bioinformatics 31:3476–3482.</w:t>
+        <w:t xml:space="preserve">Edgar, R. C., and H. </w:t>
+      </w:r>
+      <w:proofErr w:type="spellStart"/>
+      <w:r>
+        <w:rPr>
+          <w:rFonts w:ascii="Times New Roman" w:hAnsi="Times New Roman" w:cs="Times New Roman"/>
+        </w:rPr>
+        <w:t>Flyvbjerg</w:t>
+      </w:r>
+      <w:proofErr w:type="spellEnd"/>
+      <w:r>
+        <w:rPr>
+          <w:rFonts w:ascii="Times New Roman" w:hAnsi="Times New Roman" w:cs="Times New Roman"/>
+        </w:rPr>
+        <w:t>. 2015. Error filtering, pair assembly and error correction for next-generation sequencing reads. Bioinformatics 31:3476–3482.</w:t>
       </w:r>
     </w:p>
     <w:p>
@@ -2569,11 +2711,33 @@
           <w:rFonts w:ascii="Times New Roman" w:hAnsi="Times New Roman" w:cs="Times New Roman"/>
         </w:rPr>
       </w:pPr>
-      <w:r>
-        <w:rPr>
-          <w:rFonts w:ascii="Times New Roman" w:hAnsi="Times New Roman" w:cs="Times New Roman"/>
-        </w:rPr>
-        <w:t>Hamsher, S. E., K. M. Evans, D. G. Mann, A. Poulíčková, and G. W. Saunders. 2011. Barcoding diatoms: exploring alternatives to COI-5P. Protist 162:405–422.</w:t>
+      <w:proofErr w:type="spellStart"/>
+      <w:r>
+        <w:rPr>
+          <w:rFonts w:ascii="Times New Roman" w:hAnsi="Times New Roman" w:cs="Times New Roman"/>
+        </w:rPr>
+        <w:t>Hamsher</w:t>
+      </w:r>
+      <w:proofErr w:type="spellEnd"/>
+      <w:r>
+        <w:rPr>
+          <w:rFonts w:ascii="Times New Roman" w:hAnsi="Times New Roman" w:cs="Times New Roman"/>
+        </w:rPr>
+        <w:t xml:space="preserve">, S. E., K. M. Evans, D. G. Mann, A. </w:t>
+      </w:r>
+      <w:proofErr w:type="spellStart"/>
+      <w:r>
+        <w:rPr>
+          <w:rFonts w:ascii="Times New Roman" w:hAnsi="Times New Roman" w:cs="Times New Roman"/>
+        </w:rPr>
+        <w:t>Poulíčková</w:t>
+      </w:r>
+      <w:proofErr w:type="spellEnd"/>
+      <w:r>
+        <w:rPr>
+          <w:rFonts w:ascii="Times New Roman" w:hAnsi="Times New Roman" w:cs="Times New Roman"/>
+        </w:rPr>
+        <w:t>, and G. W. Saunders. 2011. Barcoding diatoms: exploring alternatives to COI-5P. Protist 162:405–422.</w:t>
       </w:r>
     </w:p>
     <w:p>
@@ -2583,11 +2747,47 @@
           <w:rFonts w:ascii="Times New Roman" w:hAnsi="Times New Roman" w:cs="Times New Roman"/>
         </w:rPr>
       </w:pPr>
-      <w:r>
-        <w:rPr>
-          <w:rFonts w:ascii="Times New Roman" w:hAnsi="Times New Roman" w:cs="Times New Roman"/>
-        </w:rPr>
-        <w:t>Leray, M., J. Y. Yang, C. P. Meyer, S. C. Mills, N. Agudelo, V. Ranwez, J. T. Boehm, and R. J. Machida. 2013. A new versatile primer set targeting a short fragment of the mitochondrial COI region for metabarcoding metazoan diversity: application for characterizing coral reef fish gut contents. Frontiers in zoology 10:34.</w:t>
+      <w:proofErr w:type="spellStart"/>
+      <w:r>
+        <w:rPr>
+          <w:rFonts w:ascii="Times New Roman" w:hAnsi="Times New Roman" w:cs="Times New Roman"/>
+        </w:rPr>
+        <w:t>Leray</w:t>
+      </w:r>
+      <w:proofErr w:type="spellEnd"/>
+      <w:r>
+        <w:rPr>
+          <w:rFonts w:ascii="Times New Roman" w:hAnsi="Times New Roman" w:cs="Times New Roman"/>
+        </w:rPr>
+        <w:t xml:space="preserve">, M., J. Y. Yang, C. P. Meyer, S. C. Mills, N. </w:t>
+      </w:r>
+      <w:proofErr w:type="spellStart"/>
+      <w:r>
+        <w:rPr>
+          <w:rFonts w:ascii="Times New Roman" w:hAnsi="Times New Roman" w:cs="Times New Roman"/>
+        </w:rPr>
+        <w:t>Agudelo</w:t>
+      </w:r>
+      <w:proofErr w:type="spellEnd"/>
+      <w:r>
+        <w:rPr>
+          <w:rFonts w:ascii="Times New Roman" w:hAnsi="Times New Roman" w:cs="Times New Roman"/>
+        </w:rPr>
+        <w:t xml:space="preserve">, V. </w:t>
+      </w:r>
+      <w:proofErr w:type="spellStart"/>
+      <w:r>
+        <w:rPr>
+          <w:rFonts w:ascii="Times New Roman" w:hAnsi="Times New Roman" w:cs="Times New Roman"/>
+        </w:rPr>
+        <w:t>Ranwez</w:t>
+      </w:r>
+      <w:proofErr w:type="spellEnd"/>
+      <w:r>
+        <w:rPr>
+          <w:rFonts w:ascii="Times New Roman" w:hAnsi="Times New Roman" w:cs="Times New Roman"/>
+        </w:rPr>
+        <w:t>, J. T. Boehm, and R. J. Machida. 2013. A new versatile primer set targeting a short fragment of the mitochondrial COI region for metabarcoding metazoan diversity: application for characterizing coral reef fish gut contents. Frontiers in zoology 10:34.</w:t>
       </w:r>
     </w:p>
     <w:p>
@@ -2601,7 +2801,35 @@
         <w:rPr>
           <w:rFonts w:ascii="Times New Roman" w:hAnsi="Times New Roman" w:cs="Times New Roman"/>
         </w:rPr>
-        <w:t>Martin, M. 2011. Cutadapt removes adapter sequences from high-throughput sequencing reads. EMBnet. journal 17:10–12.</w:t>
+        <w:t xml:space="preserve">Martin, M. 2011. </w:t>
+      </w:r>
+      <w:proofErr w:type="spellStart"/>
+      <w:r>
+        <w:rPr>
+          <w:rFonts w:ascii="Times New Roman" w:hAnsi="Times New Roman" w:cs="Times New Roman"/>
+        </w:rPr>
+        <w:t>Cutadapt</w:t>
+      </w:r>
+      <w:proofErr w:type="spellEnd"/>
+      <w:r>
+        <w:rPr>
+          <w:rFonts w:ascii="Times New Roman" w:hAnsi="Times New Roman" w:cs="Times New Roman"/>
+        </w:rPr>
+        <w:t xml:space="preserve"> removes adapter sequences from high-throughput sequencing reads. </w:t>
+      </w:r>
+      <w:proofErr w:type="spellStart"/>
+      <w:r>
+        <w:rPr>
+          <w:rFonts w:ascii="Times New Roman" w:hAnsi="Times New Roman" w:cs="Times New Roman"/>
+        </w:rPr>
+        <w:t>EMBnet</w:t>
+      </w:r>
+      <w:proofErr w:type="spellEnd"/>
+      <w:r>
+        <w:rPr>
+          <w:rFonts w:ascii="Times New Roman" w:hAnsi="Times New Roman" w:cs="Times New Roman"/>
+        </w:rPr>
+        <w:t>. journal 17:10–12.</w:t>
       </w:r>
     </w:p>
     <w:p>
@@ -2615,7 +2843,21 @@
         <w:rPr>
           <w:rFonts w:ascii="Times New Roman" w:hAnsi="Times New Roman" w:cs="Times New Roman"/>
         </w:rPr>
-        <w:t>Sherwood, A. R., and G. G. Presting. 2007. Universal primers amplify a 23S rDNA plastid marker in eukaryotic algae and cyanobacteria. Journal of phycology 43:605–608.</w:t>
+        <w:t xml:space="preserve">Sherwood, A. R., and G. G. </w:t>
+      </w:r>
+      <w:proofErr w:type="spellStart"/>
+      <w:r>
+        <w:rPr>
+          <w:rFonts w:ascii="Times New Roman" w:hAnsi="Times New Roman" w:cs="Times New Roman"/>
+        </w:rPr>
+        <w:t>Presting</w:t>
+      </w:r>
+      <w:proofErr w:type="spellEnd"/>
+      <w:r>
+        <w:rPr>
+          <w:rFonts w:ascii="Times New Roman" w:hAnsi="Times New Roman" w:cs="Times New Roman"/>
+        </w:rPr>
+        <w:t>. 2007. Universal primers amplify a 23S rDNA plastid marker in eukaryotic algae and cyanobacteria. Journal of phycology 43:605–608.</w:t>
       </w:r>
     </w:p>
     <w:p>
@@ -2629,7 +2871,119 @@
         <w:rPr>
           <w:rFonts w:ascii="Times New Roman" w:hAnsi="Times New Roman" w:cs="Times New Roman"/>
         </w:rPr>
-        <w:t>Yilmaz, P., L. W. Parfrey, P. Yarza, J. Gerken, E. Pruesse, C. Quast, T. Schweer, J. Peplies, W. Ludwig, and F. O. Glöckner. 2013. The SILVA and “all-species living tree project (LTP)” taxonomic frameworks. Nucleic acids research 42:D643–D648.</w:t>
+        <w:t xml:space="preserve">Yilmaz, P., L. W. </w:t>
+      </w:r>
+      <w:proofErr w:type="spellStart"/>
+      <w:r>
+        <w:rPr>
+          <w:rFonts w:ascii="Times New Roman" w:hAnsi="Times New Roman" w:cs="Times New Roman"/>
+        </w:rPr>
+        <w:t>Parfrey</w:t>
+      </w:r>
+      <w:proofErr w:type="spellEnd"/>
+      <w:r>
+        <w:rPr>
+          <w:rFonts w:ascii="Times New Roman" w:hAnsi="Times New Roman" w:cs="Times New Roman"/>
+        </w:rPr>
+        <w:t xml:space="preserve">, P. </w:t>
+      </w:r>
+      <w:proofErr w:type="spellStart"/>
+      <w:r>
+        <w:rPr>
+          <w:rFonts w:ascii="Times New Roman" w:hAnsi="Times New Roman" w:cs="Times New Roman"/>
+        </w:rPr>
+        <w:t>Yarza</w:t>
+      </w:r>
+      <w:proofErr w:type="spellEnd"/>
+      <w:r>
+        <w:rPr>
+          <w:rFonts w:ascii="Times New Roman" w:hAnsi="Times New Roman" w:cs="Times New Roman"/>
+        </w:rPr>
+        <w:t xml:space="preserve">, J. </w:t>
+      </w:r>
+      <w:proofErr w:type="spellStart"/>
+      <w:r>
+        <w:rPr>
+          <w:rFonts w:ascii="Times New Roman" w:hAnsi="Times New Roman" w:cs="Times New Roman"/>
+        </w:rPr>
+        <w:t>Gerken</w:t>
+      </w:r>
+      <w:proofErr w:type="spellEnd"/>
+      <w:r>
+        <w:rPr>
+          <w:rFonts w:ascii="Times New Roman" w:hAnsi="Times New Roman" w:cs="Times New Roman"/>
+        </w:rPr>
+        <w:t xml:space="preserve">, E. </w:t>
+      </w:r>
+      <w:proofErr w:type="spellStart"/>
+      <w:r>
+        <w:rPr>
+          <w:rFonts w:ascii="Times New Roman" w:hAnsi="Times New Roman" w:cs="Times New Roman"/>
+        </w:rPr>
+        <w:t>Pruesse</w:t>
+      </w:r>
+      <w:proofErr w:type="spellEnd"/>
+      <w:r>
+        <w:rPr>
+          <w:rFonts w:ascii="Times New Roman" w:hAnsi="Times New Roman" w:cs="Times New Roman"/>
+        </w:rPr>
+        <w:t xml:space="preserve">, C. Quast, T. </w:t>
+      </w:r>
+      <w:proofErr w:type="spellStart"/>
+      <w:r>
+        <w:rPr>
+          <w:rFonts w:ascii="Times New Roman" w:hAnsi="Times New Roman" w:cs="Times New Roman"/>
+        </w:rPr>
+        <w:t>Schweer</w:t>
+      </w:r>
+      <w:proofErr w:type="spellEnd"/>
+      <w:r>
+        <w:rPr>
+          <w:rFonts w:ascii="Times New Roman" w:hAnsi="Times New Roman" w:cs="Times New Roman"/>
+        </w:rPr>
+        <w:t xml:space="preserve">, J. </w:t>
+      </w:r>
+      <w:proofErr w:type="spellStart"/>
+      <w:r>
+        <w:rPr>
+          <w:rFonts w:ascii="Times New Roman" w:hAnsi="Times New Roman" w:cs="Times New Roman"/>
+        </w:rPr>
+        <w:t>Peplies</w:t>
+      </w:r>
+      <w:proofErr w:type="spellEnd"/>
+      <w:r>
+        <w:rPr>
+          <w:rFonts w:ascii="Times New Roman" w:hAnsi="Times New Roman" w:cs="Times New Roman"/>
+        </w:rPr>
+        <w:t xml:space="preserve">, W. Ludwig, and F. O. </w:t>
+      </w:r>
+      <w:proofErr w:type="spellStart"/>
+      <w:r>
+        <w:rPr>
+          <w:rFonts w:ascii="Times New Roman" w:hAnsi="Times New Roman" w:cs="Times New Roman"/>
+        </w:rPr>
+        <w:t>Glöckner</w:t>
+      </w:r>
+      <w:proofErr w:type="spellEnd"/>
+      <w:r>
+        <w:rPr>
+          <w:rFonts w:ascii="Times New Roman" w:hAnsi="Times New Roman" w:cs="Times New Roman"/>
+        </w:rPr>
+        <w:t xml:space="preserve">. 2013. The SILVA and “all-species living tree project (LTP)” taxonomic frameworks. Nucleic acids research </w:t>
+      </w:r>
+      <w:proofErr w:type="gramStart"/>
+      <w:r>
+        <w:rPr>
+          <w:rFonts w:ascii="Times New Roman" w:hAnsi="Times New Roman" w:cs="Times New Roman"/>
+        </w:rPr>
+        <w:t>42:D</w:t>
+      </w:r>
+      <w:proofErr w:type="gramEnd"/>
+      <w:r>
+        <w:rPr>
+          <w:rFonts w:ascii="Times New Roman" w:hAnsi="Times New Roman" w:cs="Times New Roman"/>
+        </w:rPr>
+        <w:t>643–D648.</w:t>
       </w:r>
     </w:p>
     <w:p>
@@ -3058,7 +3412,6 @@
   <w:style w:type="character" w:default="1" w:styleId="DefaultParagraphFont">
     <w:name w:val="Default Paragraph Font"/>
     <w:uiPriority w:val="1"/>
-    <w:semiHidden/>
     <w:unhideWhenUsed/>
   </w:style>
   <w:style w:type="table" w:default="1" w:styleId="TableNormal">

</xml_diff>

<commit_message>
Minor edits on appendices and MS. Submitted version! 🐟🐠🐡
</commit_message>
<xml_diff>
--- a/documents/Brandletal_MetabolicNicheSandgobies_AppendixS1.docx
+++ b/documents/Brandletal_MetabolicNicheSandgobies_AppendixS1.docx
@@ -8,6 +8,36 @@
         <w:jc w:val="center"/>
         <w:rPr>
           <w:rFonts w:ascii="Times New Roman" w:hAnsi="Times New Roman" w:cs="Times New Roman"/>
+          <w:iCs/>
+          <w:smallCaps/>
+        </w:rPr>
+      </w:pPr>
+      <w:r>
+        <w:rPr>
+          <w:rFonts w:ascii="Times New Roman" w:hAnsi="Times New Roman" w:cs="Times New Roman"/>
+          <w:iCs/>
+          <w:smallCaps/>
+        </w:rPr>
+        <w:t>Appendix S1</w:t>
+      </w:r>
+    </w:p>
+    <w:p>
+      <w:pPr>
+        <w:spacing w:line="480" w:lineRule="auto"/>
+        <w:jc w:val="center"/>
+        <w:rPr>
+          <w:rFonts w:ascii="Times New Roman" w:hAnsi="Times New Roman" w:cs="Times New Roman"/>
+          <w:iCs/>
+          <w:smallCaps/>
+        </w:rPr>
+      </w:pPr>
+    </w:p>
+    <w:p>
+      <w:pPr>
+        <w:spacing w:line="480" w:lineRule="auto"/>
+        <w:jc w:val="center"/>
+        <w:rPr>
+          <w:rFonts w:ascii="Times New Roman" w:hAnsi="Times New Roman" w:cs="Times New Roman"/>
         </w:rPr>
       </w:pPr>
       <w:r>
@@ -241,27 +271,7 @@
           <w:iCs/>
           <w:lang w:val="fr-FR"/>
         </w:rPr>
-        <w:t xml:space="preserve">PSL Université </w:t>
-      </w:r>
-      <w:proofErr w:type="gramStart"/>
-      <w:r>
-        <w:rPr>
-          <w:rFonts w:ascii="Times New Roman" w:hAnsi="Times New Roman" w:cs="Times New Roman"/>
-          <w:i/>
-          <w:iCs/>
-          <w:lang w:val="fr-FR"/>
-        </w:rPr>
-        <w:t>Paris:</w:t>
-      </w:r>
-      <w:proofErr w:type="gramEnd"/>
-      <w:r>
-        <w:rPr>
-          <w:rFonts w:ascii="Times New Roman" w:hAnsi="Times New Roman" w:cs="Times New Roman"/>
-          <w:i/>
-          <w:iCs/>
-          <w:lang w:val="fr-FR"/>
-        </w:rPr>
-        <w:t xml:space="preserve"> EPHE-UPVD-CNRS, USR 3278 CRIOBE, Université de Perpignan, 66860 Perpignan, France</w:t>
+        <w:t>PSL Université Paris: EPHE-UPVD-CNRS, USR 3278 CRIOBE, Université de Perpignan, 66860 Perpignan, France</w:t>
       </w:r>
     </w:p>
     <w:p>
@@ -519,11 +529,20 @@
     <w:p>
       <w:pPr>
         <w:spacing w:line="480" w:lineRule="auto"/>
-        <w:rPr>
-          <w:rFonts w:ascii="Times New Roman" w:hAnsi="Times New Roman" w:cs="Times New Roman"/>
-          <w:iCs/>
-        </w:rPr>
-      </w:pPr>
+        <w:jc w:val="center"/>
+        <w:rPr>
+          <w:rFonts w:ascii="Times New Roman" w:hAnsi="Times New Roman" w:cs="Times New Roman"/>
+          <w:i/>
+        </w:rPr>
+      </w:pPr>
+      <w:r>
+        <w:rPr>
+          <w:rFonts w:ascii="Times New Roman" w:hAnsi="Times New Roman" w:cs="Times New Roman"/>
+          <w:i/>
+        </w:rPr>
+        <w:lastRenderedPageBreak/>
+        <w:t>Gut content DNA metabarcoding</w:t>
+      </w:r>
     </w:p>
     <w:p>
       <w:pPr>
@@ -533,105 +552,52 @@
           <w:iCs/>
         </w:rPr>
       </w:pPr>
-    </w:p>
-    <w:p>
-      <w:pPr>
-        <w:spacing w:line="480" w:lineRule="auto"/>
-        <w:jc w:val="center"/>
-        <w:rPr>
-          <w:rFonts w:ascii="Times New Roman" w:hAnsi="Times New Roman" w:cs="Times New Roman"/>
-          <w:iCs/>
-          <w:smallCaps/>
-        </w:rPr>
-      </w:pPr>
-      <w:r>
-        <w:rPr>
-          <w:rFonts w:ascii="Times New Roman" w:hAnsi="Times New Roman" w:cs="Times New Roman"/>
-          <w:iCs/>
-          <w:smallCaps/>
-        </w:rPr>
-        <w:lastRenderedPageBreak/>
-        <w:t>Appendix S</w:t>
-      </w:r>
-      <w:r>
-        <w:rPr>
-          <w:rFonts w:ascii="Times New Roman" w:hAnsi="Times New Roman" w:cs="Times New Roman"/>
-          <w:iCs/>
-          <w:smallCaps/>
-        </w:rPr>
-        <w:t>1</w:t>
-      </w:r>
-    </w:p>
-    <w:p>
-      <w:pPr>
-        <w:spacing w:line="480" w:lineRule="auto"/>
+      <w:r>
+        <w:rPr>
+          <w:rFonts w:ascii="Times New Roman" w:hAnsi="Times New Roman" w:cs="Times New Roman"/>
+          <w:iCs/>
+        </w:rPr>
+        <w:t>L</w:t>
+      </w:r>
+      <w:r>
+        <w:rPr>
+          <w:rFonts w:ascii="Times New Roman" w:hAnsi="Times New Roman" w:cs="Times New Roman"/>
+          <w:iCs/>
+        </w:rPr>
+        <w:t>ibrary preparation and sequencing</w:t>
+      </w:r>
+      <w:r>
+        <w:rPr>
+          <w:rFonts w:ascii="Times New Roman" w:hAnsi="Times New Roman" w:cs="Times New Roman"/>
+          <w:iCs/>
+        </w:rPr>
+        <w:t xml:space="preserve"> were performed by </w:t>
+      </w:r>
+      <w:r>
+        <w:rPr>
+          <w:rFonts w:ascii="Times New Roman" w:hAnsi="Times New Roman" w:cs="Times New Roman"/>
+          <w:iCs/>
+        </w:rPr>
+        <w:t>Jonah Ventures (Boulder, Colorado, USA)</w:t>
+      </w:r>
+      <w:r>
+        <w:rPr>
+          <w:rFonts w:ascii="Times New Roman" w:hAnsi="Times New Roman" w:cs="Times New Roman"/>
+          <w:iCs/>
+        </w:rPr>
+        <w:t xml:space="preserve">. We targeted </w:t>
+      </w:r>
+      <w:r>
+        <w:rPr>
+          <w:rFonts w:ascii="Times New Roman" w:hAnsi="Times New Roman" w:cs="Times New Roman"/>
+          <w:iCs/>
+        </w:rPr>
+        <w:t xml:space="preserve">the mitochondrial cytochrome </w:t>
+      </w:r>
+      <w:r>
         <w:rPr>
           <w:rFonts w:ascii="Times New Roman" w:hAnsi="Times New Roman" w:cs="Times New Roman"/>
           <w:i/>
-        </w:rPr>
-      </w:pPr>
-      <w:r>
-        <w:rPr>
-          <w:rFonts w:ascii="Times New Roman" w:hAnsi="Times New Roman" w:cs="Times New Roman"/>
-          <w:i/>
-        </w:rPr>
-        <w:t>Gut content DNA metabarcoding</w:t>
-      </w:r>
-    </w:p>
-    <w:p>
-      <w:pPr>
-        <w:spacing w:line="480" w:lineRule="auto"/>
-        <w:rPr>
-          <w:rFonts w:ascii="Times New Roman" w:hAnsi="Times New Roman" w:cs="Times New Roman"/>
-          <w:iCs/>
-        </w:rPr>
-      </w:pPr>
-      <w:r>
-        <w:rPr>
-          <w:rFonts w:ascii="Times New Roman" w:hAnsi="Times New Roman" w:cs="Times New Roman"/>
-          <w:iCs/>
-        </w:rPr>
-        <w:t>L</w:t>
-      </w:r>
-      <w:r>
-        <w:rPr>
-          <w:rFonts w:ascii="Times New Roman" w:hAnsi="Times New Roman" w:cs="Times New Roman"/>
-          <w:iCs/>
-        </w:rPr>
-        <w:t>ibrary preparation and sequencing</w:t>
-      </w:r>
-      <w:r>
-        <w:rPr>
-          <w:rFonts w:ascii="Times New Roman" w:hAnsi="Times New Roman" w:cs="Times New Roman"/>
-          <w:iCs/>
-        </w:rPr>
-        <w:t xml:space="preserve"> were performed by </w:t>
-      </w:r>
-      <w:r>
-        <w:rPr>
-          <w:rFonts w:ascii="Times New Roman" w:hAnsi="Times New Roman" w:cs="Times New Roman"/>
-          <w:iCs/>
-        </w:rPr>
-        <w:t>Jonah Ventures (Boulder, Colorado, USA)</w:t>
-      </w:r>
-      <w:r>
-        <w:rPr>
-          <w:rFonts w:ascii="Times New Roman" w:hAnsi="Times New Roman" w:cs="Times New Roman"/>
-          <w:iCs/>
-        </w:rPr>
-        <w:t xml:space="preserve">. We targeted </w:t>
-      </w:r>
-      <w:r>
-        <w:rPr>
-          <w:rFonts w:ascii="Times New Roman" w:hAnsi="Times New Roman" w:cs="Times New Roman"/>
-          <w:iCs/>
-        </w:rPr>
-        <w:t xml:space="preserve">the mitochondrial cytochrome </w:t>
-      </w:r>
-      <w:r>
-        <w:rPr>
-          <w:rFonts w:ascii="Times New Roman" w:hAnsi="Times New Roman" w:cs="Times New Roman"/>
-          <w:i/>
           <w:iCs/>
         </w:rPr>
         <w:t>c</w:t>
@@ -746,23 +712,7 @@
           <w:rFonts w:ascii="Times New Roman" w:hAnsi="Times New Roman" w:cs="Times New Roman"/>
           <w:iCs/>
         </w:rPr>
-        <w:t>(</w:t>
-      </w:r>
-      <w:proofErr w:type="spellStart"/>
-      <w:r>
-        <w:rPr>
-          <w:rFonts w:ascii="Times New Roman" w:hAnsi="Times New Roman" w:cs="Times New Roman"/>
-          <w:iCs/>
-        </w:rPr>
-        <w:t>Leray</w:t>
-      </w:r>
-      <w:proofErr w:type="spellEnd"/>
-      <w:r>
-        <w:rPr>
-          <w:rFonts w:ascii="Times New Roman" w:hAnsi="Times New Roman" w:cs="Times New Roman"/>
-          <w:iCs/>
-        </w:rPr>
-        <w:t xml:space="preserve"> et al. 2013)</w:t>
+        <w:t>(Leray et al. 2013)</w:t>
       </w:r>
       <w:r>
         <w:rPr>
@@ -916,39 +866,7 @@
           <w:rFonts w:ascii="Times New Roman" w:hAnsi="Times New Roman" w:cs="Times New Roman"/>
           <w:iCs/>
         </w:rPr>
-        <w:t xml:space="preserve">(Sherwood and </w:t>
-      </w:r>
-      <w:proofErr w:type="spellStart"/>
-      <w:r>
-        <w:rPr>
-          <w:rFonts w:ascii="Times New Roman" w:hAnsi="Times New Roman" w:cs="Times New Roman"/>
-          <w:iCs/>
-        </w:rPr>
-        <w:t>Presting</w:t>
-      </w:r>
-      <w:proofErr w:type="spellEnd"/>
-      <w:r>
-        <w:rPr>
-          <w:rFonts w:ascii="Times New Roman" w:hAnsi="Times New Roman" w:cs="Times New Roman"/>
-          <w:iCs/>
-        </w:rPr>
-        <w:t xml:space="preserve"> 2007, </w:t>
-      </w:r>
-      <w:proofErr w:type="spellStart"/>
-      <w:r>
-        <w:rPr>
-          <w:rFonts w:ascii="Times New Roman" w:hAnsi="Times New Roman" w:cs="Times New Roman"/>
-          <w:iCs/>
-        </w:rPr>
-        <w:t>Hamsher</w:t>
-      </w:r>
-      <w:proofErr w:type="spellEnd"/>
-      <w:r>
-        <w:rPr>
-          <w:rFonts w:ascii="Times New Roman" w:hAnsi="Times New Roman" w:cs="Times New Roman"/>
-          <w:iCs/>
-        </w:rPr>
-        <w:t xml:space="preserve"> et al. 2011, Cannon et al. 2016)</w:t>
+        <w:t>(Sherwood and Presting 2007, Hamsher et al. 2011, Cannon et al. 2016)</w:t>
       </w:r>
       <w:r>
         <w:rPr>
@@ -2153,23 +2071,7 @@
           <w:rFonts w:ascii="Times New Roman" w:hAnsi="Times New Roman" w:cs="Times New Roman"/>
           <w:iCs/>
         </w:rPr>
-        <w:t xml:space="preserve">(Edgar and </w:t>
-      </w:r>
-      <w:proofErr w:type="spellStart"/>
-      <w:r>
-        <w:rPr>
-          <w:rFonts w:ascii="Times New Roman" w:hAnsi="Times New Roman" w:cs="Times New Roman"/>
-          <w:iCs/>
-        </w:rPr>
-        <w:t>Flyvbjerg</w:t>
-      </w:r>
-      <w:proofErr w:type="spellEnd"/>
-      <w:r>
-        <w:rPr>
-          <w:rFonts w:ascii="Times New Roman" w:hAnsi="Times New Roman" w:cs="Times New Roman"/>
-          <w:iCs/>
-        </w:rPr>
-        <w:t xml:space="preserve"> 2015)</w:t>
+        <w:t>(Edgar and Flyvbjerg 2015)</w:t>
       </w:r>
       <w:r>
         <w:rPr>
@@ -2366,14 +2268,7 @@
           <w:rFonts w:ascii="Times New Roman" w:hAnsi="Times New Roman" w:cs="Times New Roman"/>
           <w:iCs/>
         </w:rPr>
-        <w:t xml:space="preserve"> </w:t>
-      </w:r>
-      <w:r>
-        <w:rPr>
-          <w:rFonts w:ascii="Times New Roman" w:hAnsi="Times New Roman" w:cs="Times New Roman"/>
-          <w:iCs/>
-        </w:rPr>
-        <w:t>W</w:t>
+        <w:t xml:space="preserve"> W</w:t>
       </w:r>
       <w:r>
         <w:rPr>
@@ -2415,14 +2310,7 @@
           <w:rFonts w:ascii="Times New Roman" w:hAnsi="Times New Roman" w:cs="Times New Roman"/>
           <w:iCs/>
         </w:rPr>
-        <w:t xml:space="preserve"> which resulted from sequencing the host tissue</w:t>
-      </w:r>
-      <w:r>
-        <w:rPr>
-          <w:rFonts w:ascii="Times New Roman" w:hAnsi="Times New Roman" w:cs="Times New Roman"/>
-          <w:iCs/>
-        </w:rPr>
-        <w:t xml:space="preserve">, and omitted all ESVs that only had a single sequence read across the entire dataset. For the network analysis, we also removed all ESVs that were only used by a single individual to ensure convergence of the modularity metric. Further detail on the treatment of the assembled sequencing datasets is provided in the appended </w:t>
+        <w:t xml:space="preserve"> which resulted from sequencing the host tissue, and omitted all ESVs that only had a single sequence read across the entire dataset. For the network analysis, we also removed all ESVs that were only used by a single individual to ensure convergence of the modularity metric. Further detail on the treatment of the assembled sequencing datasets is provided in the appended </w:t>
       </w:r>
       <w:r>
         <w:rPr>
@@ -2496,35 +2384,7 @@
         <w:rPr>
           <w:rFonts w:ascii="Times New Roman" w:hAnsi="Times New Roman" w:cs="Times New Roman"/>
         </w:rPr>
-        <w:t xml:space="preserve">Camacho, C., G. </w:t>
-      </w:r>
-      <w:proofErr w:type="spellStart"/>
-      <w:r>
-        <w:rPr>
-          <w:rFonts w:ascii="Times New Roman" w:hAnsi="Times New Roman" w:cs="Times New Roman"/>
-        </w:rPr>
-        <w:t>Coulouris</w:t>
-      </w:r>
-      <w:proofErr w:type="spellEnd"/>
-      <w:r>
-        <w:rPr>
-          <w:rFonts w:ascii="Times New Roman" w:hAnsi="Times New Roman" w:cs="Times New Roman"/>
-        </w:rPr>
-        <w:t xml:space="preserve">, V. Avagyan, N. Ma, J. Papadopoulos, K. </w:t>
-      </w:r>
-      <w:proofErr w:type="spellStart"/>
-      <w:r>
-        <w:rPr>
-          <w:rFonts w:ascii="Times New Roman" w:hAnsi="Times New Roman" w:cs="Times New Roman"/>
-        </w:rPr>
-        <w:t>Bealer</w:t>
-      </w:r>
-      <w:proofErr w:type="spellEnd"/>
-      <w:r>
-        <w:rPr>
-          <w:rFonts w:ascii="Times New Roman" w:hAnsi="Times New Roman" w:cs="Times New Roman"/>
-        </w:rPr>
-        <w:t>, and T. L. Madden. 2009. BLAST+: architecture and applications. BMC bioinformatics 10:421.</w:t>
+        <w:t>Camacho, C., G. Coulouris, V. Avagyan, N. Ma, J. Papadopoulos, K. Bealer, and T. L. Madden. 2009. BLAST+: architecture and applications. BMC bioinformatics 10:421.</w:t>
       </w:r>
     </w:p>
     <w:p>
@@ -2538,35 +2398,7 @@
         <w:rPr>
           <w:rFonts w:ascii="Times New Roman" w:hAnsi="Times New Roman" w:cs="Times New Roman"/>
         </w:rPr>
-        <w:t xml:space="preserve">Cannon, M., J. Hester, A. </w:t>
-      </w:r>
-      <w:proofErr w:type="spellStart"/>
-      <w:r>
-        <w:rPr>
-          <w:rFonts w:ascii="Times New Roman" w:hAnsi="Times New Roman" w:cs="Times New Roman"/>
-        </w:rPr>
-        <w:t>Shalkhauser</w:t>
-      </w:r>
-      <w:proofErr w:type="spellEnd"/>
-      <w:r>
-        <w:rPr>
-          <w:rFonts w:ascii="Times New Roman" w:hAnsi="Times New Roman" w:cs="Times New Roman"/>
-        </w:rPr>
-        <w:t xml:space="preserve">, E. R. Chan, K. Logue, S. T. Small, and D. Serre. 2016. In silico assessment of primers for eDNA studies using </w:t>
-      </w:r>
-      <w:proofErr w:type="spellStart"/>
-      <w:r>
-        <w:rPr>
-          <w:rFonts w:ascii="Times New Roman" w:hAnsi="Times New Roman" w:cs="Times New Roman"/>
-        </w:rPr>
-        <w:t>PrimerTree</w:t>
-      </w:r>
-      <w:proofErr w:type="spellEnd"/>
-      <w:r>
-        <w:rPr>
-          <w:rFonts w:ascii="Times New Roman" w:hAnsi="Times New Roman" w:cs="Times New Roman"/>
-        </w:rPr>
-        <w:t xml:space="preserve"> and application to characterize the biodiversity surrounding the Cuyahoga River. Scientific reports 6:22908.</w:t>
+        <w:t>Cannon, M., J. Hester, A. Shalkhauser, E. R. Chan, K. Logue, S. T. Small, and D. Serre. 2016. In silico assessment of primers for eDNA studies using PrimerTree and application to characterize the biodiversity surrounding the Cuyahoga River. Scientific reports 6:22908.</w:t>
       </w:r>
     </w:p>
     <w:p>
@@ -2576,47 +2408,11 @@
           <w:rFonts w:ascii="Times New Roman" w:hAnsi="Times New Roman" w:cs="Times New Roman"/>
         </w:rPr>
       </w:pPr>
-      <w:proofErr w:type="spellStart"/>
-      <w:r>
-        <w:rPr>
-          <w:rFonts w:ascii="Times New Roman" w:hAnsi="Times New Roman" w:cs="Times New Roman"/>
-        </w:rPr>
-        <w:t>Caporaso</w:t>
-      </w:r>
-      <w:proofErr w:type="spellEnd"/>
-      <w:r>
-        <w:rPr>
-          <w:rFonts w:ascii="Times New Roman" w:hAnsi="Times New Roman" w:cs="Times New Roman"/>
-        </w:rPr>
-        <w:t xml:space="preserve">, J. G., J. Kuczynski, J. Stombaugh, K. </w:t>
-      </w:r>
-      <w:proofErr w:type="spellStart"/>
-      <w:r>
-        <w:rPr>
-          <w:rFonts w:ascii="Times New Roman" w:hAnsi="Times New Roman" w:cs="Times New Roman"/>
-        </w:rPr>
-        <w:t>Bittinger</w:t>
-      </w:r>
-      <w:proofErr w:type="spellEnd"/>
-      <w:r>
-        <w:rPr>
-          <w:rFonts w:ascii="Times New Roman" w:hAnsi="Times New Roman" w:cs="Times New Roman"/>
-        </w:rPr>
-        <w:t xml:space="preserve">, F. D. Bushman, E. K. Costello, N. </w:t>
-      </w:r>
-      <w:proofErr w:type="spellStart"/>
-      <w:r>
-        <w:rPr>
-          <w:rFonts w:ascii="Times New Roman" w:hAnsi="Times New Roman" w:cs="Times New Roman"/>
-        </w:rPr>
-        <w:t>Fierer</w:t>
-      </w:r>
-      <w:proofErr w:type="spellEnd"/>
-      <w:r>
-        <w:rPr>
-          <w:rFonts w:ascii="Times New Roman" w:hAnsi="Times New Roman" w:cs="Times New Roman"/>
-        </w:rPr>
-        <w:t>, A. G. Pena, J. K. Goodrich, and J. I. Gordon. 2010. QIIME allows analysis of high-throughput community sequencing data. Nature methods 7:335.</w:t>
+      <w:r>
+        <w:rPr>
+          <w:rFonts w:ascii="Times New Roman" w:hAnsi="Times New Roman" w:cs="Times New Roman"/>
+        </w:rPr>
+        <w:t>Caporaso, J. G., J. Kuczynski, J. Stombaugh, K. Bittinger, F. D. Bushman, E. K. Costello, N. Fierer, A. G. Pena, J. K. Goodrich, and J. I. Gordon. 2010. QIIME allows analysis of high-throughput community sequencing data. Nature methods 7:335.</w:t>
       </w:r>
     </w:p>
     <w:p>
@@ -2673,21 +2469,7 @@
         <w:rPr>
           <w:rFonts w:ascii="Times New Roman" w:hAnsi="Times New Roman" w:cs="Times New Roman"/>
         </w:rPr>
-        <w:t xml:space="preserve">Edgar, R. C., and H. </w:t>
-      </w:r>
-      <w:proofErr w:type="spellStart"/>
-      <w:r>
-        <w:rPr>
-          <w:rFonts w:ascii="Times New Roman" w:hAnsi="Times New Roman" w:cs="Times New Roman"/>
-        </w:rPr>
-        <w:t>Flyvbjerg</w:t>
-      </w:r>
-      <w:proofErr w:type="spellEnd"/>
-      <w:r>
-        <w:rPr>
-          <w:rFonts w:ascii="Times New Roman" w:hAnsi="Times New Roman" w:cs="Times New Roman"/>
-        </w:rPr>
-        <w:t>. 2015. Error filtering, pair assembly and error correction for next-generation sequencing reads. Bioinformatics 31:3476–3482.</w:t>
+        <w:t>Edgar, R. C., and H. Flyvbjerg. 2015. Error filtering, pair assembly and error correction for next-generation sequencing reads. Bioinformatics 31:3476–3482.</w:t>
       </w:r>
     </w:p>
     <w:p>
@@ -2711,33 +2493,11 @@
           <w:rFonts w:ascii="Times New Roman" w:hAnsi="Times New Roman" w:cs="Times New Roman"/>
         </w:rPr>
       </w:pPr>
-      <w:proofErr w:type="spellStart"/>
-      <w:r>
-        <w:rPr>
-          <w:rFonts w:ascii="Times New Roman" w:hAnsi="Times New Roman" w:cs="Times New Roman"/>
-        </w:rPr>
-        <w:t>Hamsher</w:t>
-      </w:r>
-      <w:proofErr w:type="spellEnd"/>
-      <w:r>
-        <w:rPr>
-          <w:rFonts w:ascii="Times New Roman" w:hAnsi="Times New Roman" w:cs="Times New Roman"/>
-        </w:rPr>
-        <w:t xml:space="preserve">, S. E., K. M. Evans, D. G. Mann, A. </w:t>
-      </w:r>
-      <w:proofErr w:type="spellStart"/>
-      <w:r>
-        <w:rPr>
-          <w:rFonts w:ascii="Times New Roman" w:hAnsi="Times New Roman" w:cs="Times New Roman"/>
-        </w:rPr>
-        <w:t>Poulíčková</w:t>
-      </w:r>
-      <w:proofErr w:type="spellEnd"/>
-      <w:r>
-        <w:rPr>
-          <w:rFonts w:ascii="Times New Roman" w:hAnsi="Times New Roman" w:cs="Times New Roman"/>
-        </w:rPr>
-        <w:t>, and G. W. Saunders. 2011. Barcoding diatoms: exploring alternatives to COI-5P. Protist 162:405–422.</w:t>
+      <w:r>
+        <w:rPr>
+          <w:rFonts w:ascii="Times New Roman" w:hAnsi="Times New Roman" w:cs="Times New Roman"/>
+        </w:rPr>
+        <w:t>Hamsher, S. E., K. M. Evans, D. G. Mann, A. Poulíčková, and G. W. Saunders. 2011. Barcoding diatoms: exploring alternatives to COI-5P. Protist 162:405–422.</w:t>
       </w:r>
     </w:p>
     <w:p>
@@ -2747,47 +2507,11 @@
           <w:rFonts w:ascii="Times New Roman" w:hAnsi="Times New Roman" w:cs="Times New Roman"/>
         </w:rPr>
       </w:pPr>
-      <w:proofErr w:type="spellStart"/>
-      <w:r>
-        <w:rPr>
-          <w:rFonts w:ascii="Times New Roman" w:hAnsi="Times New Roman" w:cs="Times New Roman"/>
-        </w:rPr>
-        <w:t>Leray</w:t>
-      </w:r>
-      <w:proofErr w:type="spellEnd"/>
-      <w:r>
-        <w:rPr>
-          <w:rFonts w:ascii="Times New Roman" w:hAnsi="Times New Roman" w:cs="Times New Roman"/>
-        </w:rPr>
-        <w:t xml:space="preserve">, M., J. Y. Yang, C. P. Meyer, S. C. Mills, N. </w:t>
-      </w:r>
-      <w:proofErr w:type="spellStart"/>
-      <w:r>
-        <w:rPr>
-          <w:rFonts w:ascii="Times New Roman" w:hAnsi="Times New Roman" w:cs="Times New Roman"/>
-        </w:rPr>
-        <w:t>Agudelo</w:t>
-      </w:r>
-      <w:proofErr w:type="spellEnd"/>
-      <w:r>
-        <w:rPr>
-          <w:rFonts w:ascii="Times New Roman" w:hAnsi="Times New Roman" w:cs="Times New Roman"/>
-        </w:rPr>
-        <w:t xml:space="preserve">, V. </w:t>
-      </w:r>
-      <w:proofErr w:type="spellStart"/>
-      <w:r>
-        <w:rPr>
-          <w:rFonts w:ascii="Times New Roman" w:hAnsi="Times New Roman" w:cs="Times New Roman"/>
-        </w:rPr>
-        <w:t>Ranwez</w:t>
-      </w:r>
-      <w:proofErr w:type="spellEnd"/>
-      <w:r>
-        <w:rPr>
-          <w:rFonts w:ascii="Times New Roman" w:hAnsi="Times New Roman" w:cs="Times New Roman"/>
-        </w:rPr>
-        <w:t>, J. T. Boehm, and R. J. Machida. 2013. A new versatile primer set targeting a short fragment of the mitochondrial COI region for metabarcoding metazoan diversity: application for characterizing coral reef fish gut contents. Frontiers in zoology 10:34.</w:t>
+      <w:r>
+        <w:rPr>
+          <w:rFonts w:ascii="Times New Roman" w:hAnsi="Times New Roman" w:cs="Times New Roman"/>
+        </w:rPr>
+        <w:t>Leray, M., J. Y. Yang, C. P. Meyer, S. C. Mills, N. Agudelo, V. Ranwez, J. T. Boehm, and R. J. Machida. 2013. A new versatile primer set targeting a short fragment of the mitochondrial COI region for metabarcoding metazoan diversity: application for characterizing coral reef fish gut contents. Frontiers in zoology 10:34.</w:t>
       </w:r>
     </w:p>
     <w:p>
@@ -2801,35 +2525,7 @@
         <w:rPr>
           <w:rFonts w:ascii="Times New Roman" w:hAnsi="Times New Roman" w:cs="Times New Roman"/>
         </w:rPr>
-        <w:t xml:space="preserve">Martin, M. 2011. </w:t>
-      </w:r>
-      <w:proofErr w:type="spellStart"/>
-      <w:r>
-        <w:rPr>
-          <w:rFonts w:ascii="Times New Roman" w:hAnsi="Times New Roman" w:cs="Times New Roman"/>
-        </w:rPr>
-        <w:t>Cutadapt</w:t>
-      </w:r>
-      <w:proofErr w:type="spellEnd"/>
-      <w:r>
-        <w:rPr>
-          <w:rFonts w:ascii="Times New Roman" w:hAnsi="Times New Roman" w:cs="Times New Roman"/>
-        </w:rPr>
-        <w:t xml:space="preserve"> removes adapter sequences from high-throughput sequencing reads. </w:t>
-      </w:r>
-      <w:proofErr w:type="spellStart"/>
-      <w:r>
-        <w:rPr>
-          <w:rFonts w:ascii="Times New Roman" w:hAnsi="Times New Roman" w:cs="Times New Roman"/>
-        </w:rPr>
-        <w:t>EMBnet</w:t>
-      </w:r>
-      <w:proofErr w:type="spellEnd"/>
-      <w:r>
-        <w:rPr>
-          <w:rFonts w:ascii="Times New Roman" w:hAnsi="Times New Roman" w:cs="Times New Roman"/>
-        </w:rPr>
-        <w:t>. journal 17:10–12.</w:t>
+        <w:t>Martin, M. 2011. Cutadapt removes adapter sequences from high-throughput sequencing reads. EMBnet. journal 17:10–12.</w:t>
       </w:r>
     </w:p>
     <w:p>
@@ -2843,21 +2539,7 @@
         <w:rPr>
           <w:rFonts w:ascii="Times New Roman" w:hAnsi="Times New Roman" w:cs="Times New Roman"/>
         </w:rPr>
-        <w:t xml:space="preserve">Sherwood, A. R., and G. G. </w:t>
-      </w:r>
-      <w:proofErr w:type="spellStart"/>
-      <w:r>
-        <w:rPr>
-          <w:rFonts w:ascii="Times New Roman" w:hAnsi="Times New Roman" w:cs="Times New Roman"/>
-        </w:rPr>
-        <w:t>Presting</w:t>
-      </w:r>
-      <w:proofErr w:type="spellEnd"/>
-      <w:r>
-        <w:rPr>
-          <w:rFonts w:ascii="Times New Roman" w:hAnsi="Times New Roman" w:cs="Times New Roman"/>
-        </w:rPr>
-        <w:t>. 2007. Universal primers amplify a 23S rDNA plastid marker in eukaryotic algae and cyanobacteria. Journal of phycology 43:605–608.</w:t>
+        <w:t>Sherwood, A. R., and G. G. Presting. 2007. Universal primers amplify a 23S rDNA plastid marker in eukaryotic algae and cyanobacteria. Journal of phycology 43:605–608.</w:t>
       </w:r>
     </w:p>
     <w:p>
@@ -2871,119 +2553,7 @@
         <w:rPr>
           <w:rFonts w:ascii="Times New Roman" w:hAnsi="Times New Roman" w:cs="Times New Roman"/>
         </w:rPr>
-        <w:t xml:space="preserve">Yilmaz, P., L. W. </w:t>
-      </w:r>
-      <w:proofErr w:type="spellStart"/>
-      <w:r>
-        <w:rPr>
-          <w:rFonts w:ascii="Times New Roman" w:hAnsi="Times New Roman" w:cs="Times New Roman"/>
-        </w:rPr>
-        <w:t>Parfrey</w:t>
-      </w:r>
-      <w:proofErr w:type="spellEnd"/>
-      <w:r>
-        <w:rPr>
-          <w:rFonts w:ascii="Times New Roman" w:hAnsi="Times New Roman" w:cs="Times New Roman"/>
-        </w:rPr>
-        <w:t xml:space="preserve">, P. </w:t>
-      </w:r>
-      <w:proofErr w:type="spellStart"/>
-      <w:r>
-        <w:rPr>
-          <w:rFonts w:ascii="Times New Roman" w:hAnsi="Times New Roman" w:cs="Times New Roman"/>
-        </w:rPr>
-        <w:t>Yarza</w:t>
-      </w:r>
-      <w:proofErr w:type="spellEnd"/>
-      <w:r>
-        <w:rPr>
-          <w:rFonts w:ascii="Times New Roman" w:hAnsi="Times New Roman" w:cs="Times New Roman"/>
-        </w:rPr>
-        <w:t xml:space="preserve">, J. </w:t>
-      </w:r>
-      <w:proofErr w:type="spellStart"/>
-      <w:r>
-        <w:rPr>
-          <w:rFonts w:ascii="Times New Roman" w:hAnsi="Times New Roman" w:cs="Times New Roman"/>
-        </w:rPr>
-        <w:t>Gerken</w:t>
-      </w:r>
-      <w:proofErr w:type="spellEnd"/>
-      <w:r>
-        <w:rPr>
-          <w:rFonts w:ascii="Times New Roman" w:hAnsi="Times New Roman" w:cs="Times New Roman"/>
-        </w:rPr>
-        <w:t xml:space="preserve">, E. </w:t>
-      </w:r>
-      <w:proofErr w:type="spellStart"/>
-      <w:r>
-        <w:rPr>
-          <w:rFonts w:ascii="Times New Roman" w:hAnsi="Times New Roman" w:cs="Times New Roman"/>
-        </w:rPr>
-        <w:t>Pruesse</w:t>
-      </w:r>
-      <w:proofErr w:type="spellEnd"/>
-      <w:r>
-        <w:rPr>
-          <w:rFonts w:ascii="Times New Roman" w:hAnsi="Times New Roman" w:cs="Times New Roman"/>
-        </w:rPr>
-        <w:t xml:space="preserve">, C. Quast, T. </w:t>
-      </w:r>
-      <w:proofErr w:type="spellStart"/>
-      <w:r>
-        <w:rPr>
-          <w:rFonts w:ascii="Times New Roman" w:hAnsi="Times New Roman" w:cs="Times New Roman"/>
-        </w:rPr>
-        <w:t>Schweer</w:t>
-      </w:r>
-      <w:proofErr w:type="spellEnd"/>
-      <w:r>
-        <w:rPr>
-          <w:rFonts w:ascii="Times New Roman" w:hAnsi="Times New Roman" w:cs="Times New Roman"/>
-        </w:rPr>
-        <w:t xml:space="preserve">, J. </w:t>
-      </w:r>
-      <w:proofErr w:type="spellStart"/>
-      <w:r>
-        <w:rPr>
-          <w:rFonts w:ascii="Times New Roman" w:hAnsi="Times New Roman" w:cs="Times New Roman"/>
-        </w:rPr>
-        <w:t>Peplies</w:t>
-      </w:r>
-      <w:proofErr w:type="spellEnd"/>
-      <w:r>
-        <w:rPr>
-          <w:rFonts w:ascii="Times New Roman" w:hAnsi="Times New Roman" w:cs="Times New Roman"/>
-        </w:rPr>
-        <w:t xml:space="preserve">, W. Ludwig, and F. O. </w:t>
-      </w:r>
-      <w:proofErr w:type="spellStart"/>
-      <w:r>
-        <w:rPr>
-          <w:rFonts w:ascii="Times New Roman" w:hAnsi="Times New Roman" w:cs="Times New Roman"/>
-        </w:rPr>
-        <w:t>Glöckner</w:t>
-      </w:r>
-      <w:proofErr w:type="spellEnd"/>
-      <w:r>
-        <w:rPr>
-          <w:rFonts w:ascii="Times New Roman" w:hAnsi="Times New Roman" w:cs="Times New Roman"/>
-        </w:rPr>
-        <w:t xml:space="preserve">. 2013. The SILVA and “all-species living tree project (LTP)” taxonomic frameworks. Nucleic acids research </w:t>
-      </w:r>
-      <w:proofErr w:type="gramStart"/>
-      <w:r>
-        <w:rPr>
-          <w:rFonts w:ascii="Times New Roman" w:hAnsi="Times New Roman" w:cs="Times New Roman"/>
-        </w:rPr>
-        <w:t>42:D</w:t>
-      </w:r>
-      <w:proofErr w:type="gramEnd"/>
-      <w:r>
-        <w:rPr>
-          <w:rFonts w:ascii="Times New Roman" w:hAnsi="Times New Roman" w:cs="Times New Roman"/>
-        </w:rPr>
-        <w:t>643–D648.</w:t>
+        <w:t>Yilmaz, P., L. W. Parfrey, P. Yarza, J. Gerken, E. Pruesse, C. Quast, T. Schweer, J. Peplies, W. Ludwig, and F. O. Glöckner. 2013. The SILVA and “all-species living tree project (LTP)” taxonomic frameworks. Nucleic acids research 42:D643–D648.</w:t>
       </w:r>
     </w:p>
     <w:p>
@@ -3002,7 +2572,6 @@
         <w:fldChar w:fldCharType="end"/>
       </w:r>
     </w:p>
-    <w:p/>
     <w:sectPr>
       <w:pgSz w:w="12240" w:h="15840"/>
       <w:pgMar w:top="1440" w:right="1440" w:bottom="1440" w:left="1440" w:header="720" w:footer="720" w:gutter="0"/>
@@ -3412,6 +2981,7 @@
   <w:style w:type="character" w:default="1" w:styleId="DefaultParagraphFont">
     <w:name w:val="Default Paragraph Font"/>
     <w:uiPriority w:val="1"/>
+    <w:semiHidden/>
     <w:unhideWhenUsed/>
   </w:style>
   <w:style w:type="table" w:default="1" w:styleId="TableNormal">

</xml_diff>